<commit_message>
atualizacao e padronizacao de documentos
</commit_message>
<xml_diff>
--- a/negocio/glossario_negocio.docx
+++ b/negocio/glossario_negocio.docx
@@ -89,7 +89,7 @@
           <w:szCs w:val="28"/>
           <w:lang w:val="pt-BR"/>
         </w:rPr>
-        <w:t>2</w:t>
+        <w:t>3</w:t>
       </w:r>
       <w:r>
         <w:rPr>
@@ -545,6 +545,7 @@
               <w:bottom w:val="single" w:sz="6" w:space="0" w:color="auto"/>
               <w:right w:val="single" w:sz="6" w:space="0" w:color="auto"/>
             </w:tcBorders>
+            <w:vAlign w:val="center"/>
           </w:tcPr>
           <w:p>
             <w:pPr>
@@ -553,6 +554,12 @@
                 <w:lang w:val="pt-BR"/>
               </w:rPr>
             </w:pPr>
+            <w:r>
+              <w:rPr>
+                <w:lang w:val="pt-BR"/>
+              </w:rPr>
+              <w:t>17/06/2021</w:t>
+            </w:r>
           </w:p>
         </w:tc>
         <w:tc>
@@ -564,6 +571,7 @@
               <w:bottom w:val="single" w:sz="6" w:space="0" w:color="auto"/>
               <w:right w:val="single" w:sz="6" w:space="0" w:color="auto"/>
             </w:tcBorders>
+            <w:vAlign w:val="center"/>
           </w:tcPr>
           <w:p>
             <w:pPr>
@@ -572,6 +580,12 @@
                 <w:lang w:val="pt-BR"/>
               </w:rPr>
             </w:pPr>
+            <w:r>
+              <w:rPr>
+                <w:lang w:val="pt-BR"/>
+              </w:rPr>
+              <w:t>3.0</w:t>
+            </w:r>
           </w:p>
         </w:tc>
         <w:tc>
@@ -583,6 +597,7 @@
               <w:bottom w:val="single" w:sz="6" w:space="0" w:color="auto"/>
               <w:right w:val="single" w:sz="6" w:space="0" w:color="auto"/>
             </w:tcBorders>
+            <w:vAlign w:val="center"/>
           </w:tcPr>
           <w:p>
             <w:pPr>
@@ -591,6 +606,12 @@
                 <w:lang w:val="pt-BR"/>
               </w:rPr>
             </w:pPr>
+            <w:r>
+              <w:rPr>
+                <w:lang w:val="pt-BR"/>
+              </w:rPr>
+              <w:t>Terceira Versão</w:t>
+            </w:r>
           </w:p>
         </w:tc>
         <w:tc>
@@ -602,6 +623,7 @@
               <w:bottom w:val="single" w:sz="6" w:space="0" w:color="auto"/>
               <w:right w:val="single" w:sz="6" w:space="0" w:color="auto"/>
             </w:tcBorders>
+            <w:vAlign w:val="center"/>
           </w:tcPr>
           <w:p>
             <w:pPr>
@@ -610,6 +632,26 @@
                 <w:lang w:val="pt-BR"/>
               </w:rPr>
             </w:pPr>
+            <w:r>
+              <w:rPr>
+                <w:lang w:val="pt-BR"/>
+              </w:rPr>
+              <w:t>Aline dos Santos</w:t>
+            </w:r>
+          </w:p>
+          <w:p>
+            <w:pPr>
+              <w:pStyle w:val="Body"/>
+              <w:rPr>
+                <w:lang w:val="pt-BR"/>
+              </w:rPr>
+            </w:pPr>
+            <w:r>
+              <w:rPr>
+                <w:lang w:val="pt-BR"/>
+              </w:rPr>
+              <w:t>Patrick Tobias Valente</w:t>
+            </w:r>
           </w:p>
         </w:tc>
       </w:tr>
@@ -649,8 +691,9 @@
         <w:tabs>
           <w:tab w:val="left" w:pos="432"/>
         </w:tabs>
-        <w:rPr>
-          <w:rFonts w:asciiTheme="minorHAnsi" w:eastAsiaTheme="minorEastAsia" w:hAnsiTheme="minorHAnsi" w:cstheme="minorBidi"/>
+        <w:spacing w:line="360" w:lineRule="auto"/>
+        <w:rPr>
+          <w:rFonts w:ascii="Arial" w:eastAsiaTheme="minorEastAsia" w:hAnsi="Arial" w:cs="Arial"/>
           <w:noProof/>
           <w:snapToGrid/>
           <w:sz w:val="24"/>
@@ -684,14 +727,17 @@
       </w:r>
       <w:r>
         <w:rPr>
-          <w:noProof/>
+          <w:rFonts w:ascii="Arial" w:hAnsi="Arial" w:cs="Arial"/>
+          <w:noProof/>
+          <w:sz w:val="24"/>
+          <w:szCs w:val="24"/>
           <w:lang w:val="pt-BR"/>
         </w:rPr>
         <w:t>1.</w:t>
       </w:r>
       <w:r>
         <w:rPr>
-          <w:rFonts w:asciiTheme="minorHAnsi" w:eastAsiaTheme="minorEastAsia" w:hAnsiTheme="minorHAnsi" w:cstheme="minorBidi"/>
+          <w:rFonts w:ascii="Arial" w:eastAsiaTheme="minorEastAsia" w:hAnsi="Arial" w:cs="Arial"/>
           <w:noProof/>
           <w:snapToGrid/>
           <w:sz w:val="24"/>
@@ -702,52 +748,76 @@
       </w:r>
       <w:r>
         <w:rPr>
-          <w:noProof/>
+          <w:rFonts w:ascii="Arial" w:hAnsi="Arial" w:cs="Arial"/>
+          <w:noProof/>
+          <w:sz w:val="24"/>
+          <w:szCs w:val="24"/>
           <w:lang w:val="pt-BR"/>
         </w:rPr>
         <w:t>Introdução</w:t>
       </w:r>
       <w:r>
         <w:rPr>
-          <w:noProof/>
+          <w:rFonts w:ascii="Arial" w:hAnsi="Arial" w:cs="Arial"/>
+          <w:noProof/>
+          <w:sz w:val="24"/>
+          <w:szCs w:val="24"/>
           <w:lang w:val="pt-BR"/>
         </w:rPr>
         <w:tab/>
       </w:r>
       <w:r>
         <w:rPr>
-          <w:noProof/>
+          <w:rFonts w:ascii="Arial" w:hAnsi="Arial" w:cs="Arial"/>
+          <w:noProof/>
+          <w:sz w:val="24"/>
+          <w:szCs w:val="24"/>
         </w:rPr>
         <w:fldChar w:fldCharType="begin"/>
       </w:r>
       <w:r>
         <w:rPr>
-          <w:noProof/>
-          <w:lang w:val="pt-BR"/>
-        </w:rPr>
-        <w:instrText xml:space="preserve"> PAGEREF _Toc74501507 \h </w:instrText>
-      </w:r>
-      <w:r>
-        <w:rPr>
-          <w:noProof/>
-        </w:rPr>
-      </w:r>
-      <w:r>
-        <w:rPr>
-          <w:noProof/>
+          <w:rFonts w:ascii="Arial" w:hAnsi="Arial" w:cs="Arial"/>
+          <w:noProof/>
+          <w:sz w:val="24"/>
+          <w:szCs w:val="24"/>
+          <w:lang w:val="pt-BR"/>
+        </w:rPr>
+        <w:instrText xml:space="preserve"> PAGEREF _Toc74867098 \h </w:instrText>
+      </w:r>
+      <w:r>
+        <w:rPr>
+          <w:rFonts w:ascii="Arial" w:hAnsi="Arial" w:cs="Arial"/>
+          <w:noProof/>
+          <w:sz w:val="24"/>
+          <w:szCs w:val="24"/>
+        </w:rPr>
+      </w:r>
+      <w:r>
+        <w:rPr>
+          <w:rFonts w:ascii="Arial" w:hAnsi="Arial" w:cs="Arial"/>
+          <w:noProof/>
+          <w:sz w:val="24"/>
+          <w:szCs w:val="24"/>
         </w:rPr>
         <w:fldChar w:fldCharType="separate"/>
       </w:r>
       <w:r>
         <w:rPr>
-          <w:noProof/>
+          <w:rFonts w:ascii="Arial" w:hAnsi="Arial" w:cs="Arial"/>
+          <w:noProof/>
+          <w:sz w:val="24"/>
+          <w:szCs w:val="24"/>
           <w:lang w:val="pt-BR"/>
         </w:rPr>
         <w:t>4</w:t>
       </w:r>
       <w:r>
         <w:rPr>
-          <w:noProof/>
+          <w:rFonts w:ascii="Arial" w:hAnsi="Arial" w:cs="Arial"/>
+          <w:noProof/>
+          <w:sz w:val="24"/>
+          <w:szCs w:val="24"/>
         </w:rPr>
         <w:fldChar w:fldCharType="end"/>
       </w:r>
@@ -758,8 +828,9 @@
         <w:tabs>
           <w:tab w:val="left" w:pos="1000"/>
         </w:tabs>
-        <w:rPr>
-          <w:rFonts w:asciiTheme="minorHAnsi" w:eastAsiaTheme="minorEastAsia" w:hAnsiTheme="minorHAnsi" w:cstheme="minorBidi"/>
+        <w:spacing w:line="360" w:lineRule="auto"/>
+        <w:rPr>
+          <w:rFonts w:ascii="Arial" w:eastAsiaTheme="minorEastAsia" w:hAnsi="Arial" w:cs="Arial"/>
           <w:noProof/>
           <w:snapToGrid/>
           <w:sz w:val="24"/>
@@ -769,14 +840,17 @@
       </w:pPr>
       <w:r>
         <w:rPr>
-          <w:noProof/>
+          <w:rFonts w:ascii="Arial" w:hAnsi="Arial" w:cs="Arial"/>
+          <w:noProof/>
+          <w:sz w:val="24"/>
+          <w:szCs w:val="24"/>
           <w:lang w:val="pt-BR"/>
         </w:rPr>
         <w:t>1.1</w:t>
       </w:r>
       <w:r>
         <w:rPr>
-          <w:rFonts w:asciiTheme="minorHAnsi" w:eastAsiaTheme="minorEastAsia" w:hAnsiTheme="minorHAnsi" w:cstheme="minorBidi"/>
+          <w:rFonts w:ascii="Arial" w:eastAsiaTheme="minorEastAsia" w:hAnsi="Arial" w:cs="Arial"/>
           <w:noProof/>
           <w:snapToGrid/>
           <w:sz w:val="24"/>
@@ -787,52 +861,76 @@
       </w:r>
       <w:r>
         <w:rPr>
-          <w:noProof/>
+          <w:rFonts w:ascii="Arial" w:hAnsi="Arial" w:cs="Arial"/>
+          <w:noProof/>
+          <w:sz w:val="24"/>
+          <w:szCs w:val="24"/>
           <w:lang w:val="pt-BR"/>
         </w:rPr>
         <w:t>Finalidade</w:t>
       </w:r>
       <w:r>
         <w:rPr>
-          <w:noProof/>
+          <w:rFonts w:ascii="Arial" w:hAnsi="Arial" w:cs="Arial"/>
+          <w:noProof/>
+          <w:sz w:val="24"/>
+          <w:szCs w:val="24"/>
           <w:lang w:val="pt-BR"/>
         </w:rPr>
         <w:tab/>
       </w:r>
       <w:r>
         <w:rPr>
-          <w:noProof/>
+          <w:rFonts w:ascii="Arial" w:hAnsi="Arial" w:cs="Arial"/>
+          <w:noProof/>
+          <w:sz w:val="24"/>
+          <w:szCs w:val="24"/>
         </w:rPr>
         <w:fldChar w:fldCharType="begin"/>
       </w:r>
       <w:r>
         <w:rPr>
-          <w:noProof/>
-          <w:lang w:val="pt-BR"/>
-        </w:rPr>
-        <w:instrText xml:space="preserve"> PAGEREF _Toc74501508 \h </w:instrText>
-      </w:r>
-      <w:r>
-        <w:rPr>
-          <w:noProof/>
-        </w:rPr>
-      </w:r>
-      <w:r>
-        <w:rPr>
-          <w:noProof/>
+          <w:rFonts w:ascii="Arial" w:hAnsi="Arial" w:cs="Arial"/>
+          <w:noProof/>
+          <w:sz w:val="24"/>
+          <w:szCs w:val="24"/>
+          <w:lang w:val="pt-BR"/>
+        </w:rPr>
+        <w:instrText xml:space="preserve"> PAGEREF _Toc74867099 \h </w:instrText>
+      </w:r>
+      <w:r>
+        <w:rPr>
+          <w:rFonts w:ascii="Arial" w:hAnsi="Arial" w:cs="Arial"/>
+          <w:noProof/>
+          <w:sz w:val="24"/>
+          <w:szCs w:val="24"/>
+        </w:rPr>
+      </w:r>
+      <w:r>
+        <w:rPr>
+          <w:rFonts w:ascii="Arial" w:hAnsi="Arial" w:cs="Arial"/>
+          <w:noProof/>
+          <w:sz w:val="24"/>
+          <w:szCs w:val="24"/>
         </w:rPr>
         <w:fldChar w:fldCharType="separate"/>
       </w:r>
       <w:r>
         <w:rPr>
-          <w:noProof/>
+          <w:rFonts w:ascii="Arial" w:hAnsi="Arial" w:cs="Arial"/>
+          <w:noProof/>
+          <w:sz w:val="24"/>
+          <w:szCs w:val="24"/>
           <w:lang w:val="pt-BR"/>
         </w:rPr>
         <w:t>4</w:t>
       </w:r>
       <w:r>
         <w:rPr>
-          <w:noProof/>
+          <w:rFonts w:ascii="Arial" w:hAnsi="Arial" w:cs="Arial"/>
+          <w:noProof/>
+          <w:sz w:val="24"/>
+          <w:szCs w:val="24"/>
         </w:rPr>
         <w:fldChar w:fldCharType="end"/>
       </w:r>
@@ -843,8 +941,9 @@
         <w:tabs>
           <w:tab w:val="left" w:pos="1000"/>
         </w:tabs>
-        <w:rPr>
-          <w:rFonts w:asciiTheme="minorHAnsi" w:eastAsiaTheme="minorEastAsia" w:hAnsiTheme="minorHAnsi" w:cstheme="minorBidi"/>
+        <w:spacing w:line="360" w:lineRule="auto"/>
+        <w:rPr>
+          <w:rFonts w:ascii="Arial" w:eastAsiaTheme="minorEastAsia" w:hAnsi="Arial" w:cs="Arial"/>
           <w:noProof/>
           <w:snapToGrid/>
           <w:sz w:val="24"/>
@@ -854,14 +953,17 @@
       </w:pPr>
       <w:r>
         <w:rPr>
-          <w:noProof/>
+          <w:rFonts w:ascii="Arial" w:hAnsi="Arial" w:cs="Arial"/>
+          <w:noProof/>
+          <w:sz w:val="24"/>
+          <w:szCs w:val="24"/>
           <w:lang w:val="pt-BR"/>
         </w:rPr>
         <w:t>1.2</w:t>
       </w:r>
       <w:r>
         <w:rPr>
-          <w:rFonts w:asciiTheme="minorHAnsi" w:eastAsiaTheme="minorEastAsia" w:hAnsiTheme="minorHAnsi" w:cstheme="minorBidi"/>
+          <w:rFonts w:ascii="Arial" w:eastAsiaTheme="minorEastAsia" w:hAnsi="Arial" w:cs="Arial"/>
           <w:noProof/>
           <w:snapToGrid/>
           <w:sz w:val="24"/>
@@ -872,52 +974,76 @@
       </w:r>
       <w:r>
         <w:rPr>
-          <w:noProof/>
+          <w:rFonts w:ascii="Arial" w:hAnsi="Arial" w:cs="Arial"/>
+          <w:noProof/>
+          <w:sz w:val="24"/>
+          <w:szCs w:val="24"/>
           <w:lang w:val="pt-BR"/>
         </w:rPr>
         <w:t>Escopo</w:t>
       </w:r>
       <w:r>
         <w:rPr>
-          <w:noProof/>
+          <w:rFonts w:ascii="Arial" w:hAnsi="Arial" w:cs="Arial"/>
+          <w:noProof/>
+          <w:sz w:val="24"/>
+          <w:szCs w:val="24"/>
           <w:lang w:val="pt-BR"/>
         </w:rPr>
         <w:tab/>
       </w:r>
       <w:r>
         <w:rPr>
-          <w:noProof/>
+          <w:rFonts w:ascii="Arial" w:hAnsi="Arial" w:cs="Arial"/>
+          <w:noProof/>
+          <w:sz w:val="24"/>
+          <w:szCs w:val="24"/>
         </w:rPr>
         <w:fldChar w:fldCharType="begin"/>
       </w:r>
       <w:r>
         <w:rPr>
-          <w:noProof/>
-          <w:lang w:val="pt-BR"/>
-        </w:rPr>
-        <w:instrText xml:space="preserve"> PAGEREF _Toc74501509 \h </w:instrText>
-      </w:r>
-      <w:r>
-        <w:rPr>
-          <w:noProof/>
-        </w:rPr>
-      </w:r>
-      <w:r>
-        <w:rPr>
-          <w:noProof/>
+          <w:rFonts w:ascii="Arial" w:hAnsi="Arial" w:cs="Arial"/>
+          <w:noProof/>
+          <w:sz w:val="24"/>
+          <w:szCs w:val="24"/>
+          <w:lang w:val="pt-BR"/>
+        </w:rPr>
+        <w:instrText xml:space="preserve"> PAGEREF _Toc74867100 \h </w:instrText>
+      </w:r>
+      <w:r>
+        <w:rPr>
+          <w:rFonts w:ascii="Arial" w:hAnsi="Arial" w:cs="Arial"/>
+          <w:noProof/>
+          <w:sz w:val="24"/>
+          <w:szCs w:val="24"/>
+        </w:rPr>
+      </w:r>
+      <w:r>
+        <w:rPr>
+          <w:rFonts w:ascii="Arial" w:hAnsi="Arial" w:cs="Arial"/>
+          <w:noProof/>
+          <w:sz w:val="24"/>
+          <w:szCs w:val="24"/>
         </w:rPr>
         <w:fldChar w:fldCharType="separate"/>
       </w:r>
       <w:r>
         <w:rPr>
-          <w:noProof/>
+          <w:rFonts w:ascii="Arial" w:hAnsi="Arial" w:cs="Arial"/>
+          <w:noProof/>
+          <w:sz w:val="24"/>
+          <w:szCs w:val="24"/>
           <w:lang w:val="pt-BR"/>
         </w:rPr>
         <w:t>4</w:t>
       </w:r>
       <w:r>
         <w:rPr>
-          <w:noProof/>
+          <w:rFonts w:ascii="Arial" w:hAnsi="Arial" w:cs="Arial"/>
+          <w:noProof/>
+          <w:sz w:val="24"/>
+          <w:szCs w:val="24"/>
         </w:rPr>
         <w:fldChar w:fldCharType="end"/>
       </w:r>
@@ -928,8 +1054,9 @@
         <w:tabs>
           <w:tab w:val="left" w:pos="1000"/>
         </w:tabs>
-        <w:rPr>
-          <w:rFonts w:asciiTheme="minorHAnsi" w:eastAsiaTheme="minorEastAsia" w:hAnsiTheme="minorHAnsi" w:cstheme="minorBidi"/>
+        <w:spacing w:line="360" w:lineRule="auto"/>
+        <w:rPr>
+          <w:rFonts w:ascii="Arial" w:eastAsiaTheme="minorEastAsia" w:hAnsi="Arial" w:cs="Arial"/>
           <w:noProof/>
           <w:snapToGrid/>
           <w:sz w:val="24"/>
@@ -939,14 +1066,17 @@
       </w:pPr>
       <w:r>
         <w:rPr>
-          <w:noProof/>
+          <w:rFonts w:ascii="Arial" w:hAnsi="Arial" w:cs="Arial"/>
+          <w:noProof/>
+          <w:sz w:val="24"/>
+          <w:szCs w:val="24"/>
           <w:lang w:val="pt-BR"/>
         </w:rPr>
         <w:t>1.3</w:t>
       </w:r>
       <w:r>
         <w:rPr>
-          <w:rFonts w:asciiTheme="minorHAnsi" w:eastAsiaTheme="minorEastAsia" w:hAnsiTheme="minorHAnsi" w:cstheme="minorBidi"/>
+          <w:rFonts w:ascii="Arial" w:eastAsiaTheme="minorEastAsia" w:hAnsi="Arial" w:cs="Arial"/>
           <w:noProof/>
           <w:snapToGrid/>
           <w:sz w:val="24"/>
@@ -957,52 +1087,76 @@
       </w:r>
       <w:r>
         <w:rPr>
-          <w:noProof/>
+          <w:rFonts w:ascii="Arial" w:hAnsi="Arial" w:cs="Arial"/>
+          <w:noProof/>
+          <w:sz w:val="24"/>
+          <w:szCs w:val="24"/>
           <w:lang w:val="pt-BR"/>
         </w:rPr>
         <w:t>Referências</w:t>
       </w:r>
       <w:r>
         <w:rPr>
-          <w:noProof/>
+          <w:rFonts w:ascii="Arial" w:hAnsi="Arial" w:cs="Arial"/>
+          <w:noProof/>
+          <w:sz w:val="24"/>
+          <w:szCs w:val="24"/>
           <w:lang w:val="pt-BR"/>
         </w:rPr>
         <w:tab/>
       </w:r>
       <w:r>
         <w:rPr>
-          <w:noProof/>
+          <w:rFonts w:ascii="Arial" w:hAnsi="Arial" w:cs="Arial"/>
+          <w:noProof/>
+          <w:sz w:val="24"/>
+          <w:szCs w:val="24"/>
         </w:rPr>
         <w:fldChar w:fldCharType="begin"/>
       </w:r>
       <w:r>
         <w:rPr>
-          <w:noProof/>
-          <w:lang w:val="pt-BR"/>
-        </w:rPr>
-        <w:instrText xml:space="preserve"> PAGEREF _Toc74501510 \h </w:instrText>
-      </w:r>
-      <w:r>
-        <w:rPr>
-          <w:noProof/>
-        </w:rPr>
-      </w:r>
-      <w:r>
-        <w:rPr>
-          <w:noProof/>
+          <w:rFonts w:ascii="Arial" w:hAnsi="Arial" w:cs="Arial"/>
+          <w:noProof/>
+          <w:sz w:val="24"/>
+          <w:szCs w:val="24"/>
+          <w:lang w:val="pt-BR"/>
+        </w:rPr>
+        <w:instrText xml:space="preserve"> PAGEREF _Toc74867101 \h </w:instrText>
+      </w:r>
+      <w:r>
+        <w:rPr>
+          <w:rFonts w:ascii="Arial" w:hAnsi="Arial" w:cs="Arial"/>
+          <w:noProof/>
+          <w:sz w:val="24"/>
+          <w:szCs w:val="24"/>
+        </w:rPr>
+      </w:r>
+      <w:r>
+        <w:rPr>
+          <w:rFonts w:ascii="Arial" w:hAnsi="Arial" w:cs="Arial"/>
+          <w:noProof/>
+          <w:sz w:val="24"/>
+          <w:szCs w:val="24"/>
         </w:rPr>
         <w:fldChar w:fldCharType="separate"/>
       </w:r>
       <w:r>
         <w:rPr>
-          <w:noProof/>
+          <w:rFonts w:ascii="Arial" w:hAnsi="Arial" w:cs="Arial"/>
+          <w:noProof/>
+          <w:sz w:val="24"/>
+          <w:szCs w:val="24"/>
           <w:lang w:val="pt-BR"/>
         </w:rPr>
         <w:t>4</w:t>
       </w:r>
       <w:r>
         <w:rPr>
-          <w:noProof/>
+          <w:rFonts w:ascii="Arial" w:hAnsi="Arial" w:cs="Arial"/>
+          <w:noProof/>
+          <w:sz w:val="24"/>
+          <w:szCs w:val="24"/>
         </w:rPr>
         <w:fldChar w:fldCharType="end"/>
       </w:r>
@@ -1013,8 +1167,9 @@
         <w:tabs>
           <w:tab w:val="left" w:pos="1000"/>
         </w:tabs>
-        <w:rPr>
-          <w:rFonts w:asciiTheme="minorHAnsi" w:eastAsiaTheme="minorEastAsia" w:hAnsiTheme="minorHAnsi" w:cstheme="minorBidi"/>
+        <w:spacing w:line="360" w:lineRule="auto"/>
+        <w:rPr>
+          <w:rFonts w:ascii="Arial" w:eastAsiaTheme="minorEastAsia" w:hAnsi="Arial" w:cs="Arial"/>
           <w:noProof/>
           <w:snapToGrid/>
           <w:sz w:val="24"/>
@@ -1024,14 +1179,17 @@
       </w:pPr>
       <w:r>
         <w:rPr>
-          <w:noProof/>
+          <w:rFonts w:ascii="Arial" w:hAnsi="Arial" w:cs="Arial"/>
+          <w:noProof/>
+          <w:sz w:val="24"/>
+          <w:szCs w:val="24"/>
           <w:lang w:val="pt-BR"/>
         </w:rPr>
         <w:t>1.4</w:t>
       </w:r>
       <w:r>
         <w:rPr>
-          <w:rFonts w:asciiTheme="minorHAnsi" w:eastAsiaTheme="minorEastAsia" w:hAnsiTheme="minorHAnsi" w:cstheme="minorBidi"/>
+          <w:rFonts w:ascii="Arial" w:eastAsiaTheme="minorEastAsia" w:hAnsi="Arial" w:cs="Arial"/>
           <w:noProof/>
           <w:snapToGrid/>
           <w:sz w:val="24"/>
@@ -1042,52 +1200,76 @@
       </w:r>
       <w:r>
         <w:rPr>
-          <w:noProof/>
+          <w:rFonts w:ascii="Arial" w:hAnsi="Arial" w:cs="Arial"/>
+          <w:noProof/>
+          <w:sz w:val="24"/>
+          <w:szCs w:val="24"/>
           <w:lang w:val="pt-BR"/>
         </w:rPr>
         <w:t>Visão Geral</w:t>
       </w:r>
       <w:r>
         <w:rPr>
-          <w:noProof/>
+          <w:rFonts w:ascii="Arial" w:hAnsi="Arial" w:cs="Arial"/>
+          <w:noProof/>
+          <w:sz w:val="24"/>
+          <w:szCs w:val="24"/>
           <w:lang w:val="pt-BR"/>
         </w:rPr>
         <w:tab/>
       </w:r>
       <w:r>
         <w:rPr>
-          <w:noProof/>
+          <w:rFonts w:ascii="Arial" w:hAnsi="Arial" w:cs="Arial"/>
+          <w:noProof/>
+          <w:sz w:val="24"/>
+          <w:szCs w:val="24"/>
         </w:rPr>
         <w:fldChar w:fldCharType="begin"/>
       </w:r>
       <w:r>
         <w:rPr>
-          <w:noProof/>
-          <w:lang w:val="pt-BR"/>
-        </w:rPr>
-        <w:instrText xml:space="preserve"> PAGEREF _Toc74501511 \h </w:instrText>
-      </w:r>
-      <w:r>
-        <w:rPr>
-          <w:noProof/>
-        </w:rPr>
-      </w:r>
-      <w:r>
-        <w:rPr>
-          <w:noProof/>
+          <w:rFonts w:ascii="Arial" w:hAnsi="Arial" w:cs="Arial"/>
+          <w:noProof/>
+          <w:sz w:val="24"/>
+          <w:szCs w:val="24"/>
+          <w:lang w:val="pt-BR"/>
+        </w:rPr>
+        <w:instrText xml:space="preserve"> PAGEREF _Toc74867102 \h </w:instrText>
+      </w:r>
+      <w:r>
+        <w:rPr>
+          <w:rFonts w:ascii="Arial" w:hAnsi="Arial" w:cs="Arial"/>
+          <w:noProof/>
+          <w:sz w:val="24"/>
+          <w:szCs w:val="24"/>
+        </w:rPr>
+      </w:r>
+      <w:r>
+        <w:rPr>
+          <w:rFonts w:ascii="Arial" w:hAnsi="Arial" w:cs="Arial"/>
+          <w:noProof/>
+          <w:sz w:val="24"/>
+          <w:szCs w:val="24"/>
         </w:rPr>
         <w:fldChar w:fldCharType="separate"/>
       </w:r>
       <w:r>
         <w:rPr>
-          <w:noProof/>
+          <w:rFonts w:ascii="Arial" w:hAnsi="Arial" w:cs="Arial"/>
+          <w:noProof/>
+          <w:sz w:val="24"/>
+          <w:szCs w:val="24"/>
           <w:lang w:val="pt-BR"/>
         </w:rPr>
         <w:t>4</w:t>
       </w:r>
       <w:r>
         <w:rPr>
-          <w:noProof/>
+          <w:rFonts w:ascii="Arial" w:hAnsi="Arial" w:cs="Arial"/>
+          <w:noProof/>
+          <w:sz w:val="24"/>
+          <w:szCs w:val="24"/>
         </w:rPr>
         <w:fldChar w:fldCharType="end"/>
       </w:r>
@@ -1098,8 +1280,9 @@
         <w:tabs>
           <w:tab w:val="left" w:pos="432"/>
         </w:tabs>
-        <w:rPr>
-          <w:rFonts w:asciiTheme="minorHAnsi" w:eastAsiaTheme="minorEastAsia" w:hAnsiTheme="minorHAnsi" w:cstheme="minorBidi"/>
+        <w:spacing w:line="360" w:lineRule="auto"/>
+        <w:rPr>
+          <w:rFonts w:ascii="Arial" w:eastAsiaTheme="minorEastAsia" w:hAnsi="Arial" w:cs="Arial"/>
           <w:noProof/>
           <w:snapToGrid/>
           <w:sz w:val="24"/>
@@ -1109,14 +1292,17 @@
       </w:pPr>
       <w:r>
         <w:rPr>
-          <w:noProof/>
+          <w:rFonts w:ascii="Arial" w:hAnsi="Arial" w:cs="Arial"/>
+          <w:noProof/>
+          <w:sz w:val="24"/>
+          <w:szCs w:val="24"/>
           <w:lang w:val="pt-BR"/>
         </w:rPr>
         <w:t>2.</w:t>
       </w:r>
       <w:r>
         <w:rPr>
-          <w:rFonts w:asciiTheme="minorHAnsi" w:eastAsiaTheme="minorEastAsia" w:hAnsiTheme="minorHAnsi" w:cstheme="minorBidi"/>
+          <w:rFonts w:ascii="Arial" w:eastAsiaTheme="minorEastAsia" w:hAnsi="Arial" w:cs="Arial"/>
           <w:noProof/>
           <w:snapToGrid/>
           <w:sz w:val="24"/>
@@ -1127,52 +1313,76 @@
       </w:r>
       <w:r>
         <w:rPr>
-          <w:noProof/>
+          <w:rFonts w:ascii="Arial" w:hAnsi="Arial" w:cs="Arial"/>
+          <w:noProof/>
+          <w:sz w:val="24"/>
+          <w:szCs w:val="24"/>
           <w:lang w:val="pt-BR"/>
         </w:rPr>
         <w:t>Definições</w:t>
       </w:r>
       <w:r>
         <w:rPr>
-          <w:noProof/>
+          <w:rFonts w:ascii="Arial" w:hAnsi="Arial" w:cs="Arial"/>
+          <w:noProof/>
+          <w:sz w:val="24"/>
+          <w:szCs w:val="24"/>
           <w:lang w:val="pt-BR"/>
         </w:rPr>
         <w:tab/>
       </w:r>
       <w:r>
         <w:rPr>
-          <w:noProof/>
+          <w:rFonts w:ascii="Arial" w:hAnsi="Arial" w:cs="Arial"/>
+          <w:noProof/>
+          <w:sz w:val="24"/>
+          <w:szCs w:val="24"/>
         </w:rPr>
         <w:fldChar w:fldCharType="begin"/>
       </w:r>
       <w:r>
         <w:rPr>
-          <w:noProof/>
-          <w:lang w:val="pt-BR"/>
-        </w:rPr>
-        <w:instrText xml:space="preserve"> PAGEREF _Toc74501512 \h </w:instrText>
-      </w:r>
-      <w:r>
-        <w:rPr>
-          <w:noProof/>
-        </w:rPr>
-      </w:r>
-      <w:r>
-        <w:rPr>
-          <w:noProof/>
+          <w:rFonts w:ascii="Arial" w:hAnsi="Arial" w:cs="Arial"/>
+          <w:noProof/>
+          <w:sz w:val="24"/>
+          <w:szCs w:val="24"/>
+          <w:lang w:val="pt-BR"/>
+        </w:rPr>
+        <w:instrText xml:space="preserve"> PAGEREF _Toc74867103 \h </w:instrText>
+      </w:r>
+      <w:r>
+        <w:rPr>
+          <w:rFonts w:ascii="Arial" w:hAnsi="Arial" w:cs="Arial"/>
+          <w:noProof/>
+          <w:sz w:val="24"/>
+          <w:szCs w:val="24"/>
+        </w:rPr>
+      </w:r>
+      <w:r>
+        <w:rPr>
+          <w:rFonts w:ascii="Arial" w:hAnsi="Arial" w:cs="Arial"/>
+          <w:noProof/>
+          <w:sz w:val="24"/>
+          <w:szCs w:val="24"/>
         </w:rPr>
         <w:fldChar w:fldCharType="separate"/>
       </w:r>
       <w:r>
         <w:rPr>
-          <w:noProof/>
+          <w:rFonts w:ascii="Arial" w:hAnsi="Arial" w:cs="Arial"/>
+          <w:noProof/>
+          <w:sz w:val="24"/>
+          <w:szCs w:val="24"/>
           <w:lang w:val="pt-BR"/>
         </w:rPr>
         <w:t>5</w:t>
       </w:r>
       <w:r>
         <w:rPr>
-          <w:noProof/>
+          <w:rFonts w:ascii="Arial" w:hAnsi="Arial" w:cs="Arial"/>
+          <w:noProof/>
+          <w:sz w:val="24"/>
+          <w:szCs w:val="24"/>
         </w:rPr>
         <w:fldChar w:fldCharType="end"/>
       </w:r>
@@ -1183,8 +1393,9 @@
         <w:tabs>
           <w:tab w:val="left" w:pos="1000"/>
         </w:tabs>
-        <w:rPr>
-          <w:rFonts w:asciiTheme="minorHAnsi" w:eastAsiaTheme="minorEastAsia" w:hAnsiTheme="minorHAnsi" w:cstheme="minorBidi"/>
+        <w:spacing w:line="360" w:lineRule="auto"/>
+        <w:rPr>
+          <w:rFonts w:ascii="Arial" w:eastAsiaTheme="minorEastAsia" w:hAnsi="Arial" w:cs="Arial"/>
           <w:noProof/>
           <w:snapToGrid/>
           <w:sz w:val="24"/>
@@ -1194,14 +1405,17 @@
       </w:pPr>
       <w:r>
         <w:rPr>
-          <w:noProof/>
+          <w:rFonts w:ascii="Arial" w:hAnsi="Arial" w:cs="Arial"/>
+          <w:noProof/>
+          <w:sz w:val="24"/>
+          <w:szCs w:val="24"/>
           <w:lang w:val="pt-BR"/>
         </w:rPr>
         <w:t>2.1</w:t>
       </w:r>
       <w:r>
         <w:rPr>
-          <w:rFonts w:asciiTheme="minorHAnsi" w:eastAsiaTheme="minorEastAsia" w:hAnsiTheme="minorHAnsi" w:cstheme="minorBidi"/>
+          <w:rFonts w:ascii="Arial" w:eastAsiaTheme="minorEastAsia" w:hAnsi="Arial" w:cs="Arial"/>
           <w:noProof/>
           <w:snapToGrid/>
           <w:sz w:val="24"/>
@@ -1212,52 +1426,76 @@
       </w:r>
       <w:r>
         <w:rPr>
-          <w:noProof/>
+          <w:rFonts w:ascii="Arial" w:hAnsi="Arial" w:cs="Arial"/>
+          <w:noProof/>
+          <w:sz w:val="24"/>
+          <w:szCs w:val="24"/>
           <w:lang w:val="pt-BR"/>
         </w:rPr>
         <w:t>ONG</w:t>
       </w:r>
       <w:r>
         <w:rPr>
-          <w:noProof/>
+          <w:rFonts w:ascii="Arial" w:hAnsi="Arial" w:cs="Arial"/>
+          <w:noProof/>
+          <w:sz w:val="24"/>
+          <w:szCs w:val="24"/>
           <w:lang w:val="pt-BR"/>
         </w:rPr>
         <w:tab/>
       </w:r>
       <w:r>
         <w:rPr>
-          <w:noProof/>
+          <w:rFonts w:ascii="Arial" w:hAnsi="Arial" w:cs="Arial"/>
+          <w:noProof/>
+          <w:sz w:val="24"/>
+          <w:szCs w:val="24"/>
         </w:rPr>
         <w:fldChar w:fldCharType="begin"/>
       </w:r>
       <w:r>
         <w:rPr>
-          <w:noProof/>
-          <w:lang w:val="pt-BR"/>
-        </w:rPr>
-        <w:instrText xml:space="preserve"> PAGEREF _Toc74501513 \h </w:instrText>
-      </w:r>
-      <w:r>
-        <w:rPr>
-          <w:noProof/>
-        </w:rPr>
-      </w:r>
-      <w:r>
-        <w:rPr>
-          <w:noProof/>
+          <w:rFonts w:ascii="Arial" w:hAnsi="Arial" w:cs="Arial"/>
+          <w:noProof/>
+          <w:sz w:val="24"/>
+          <w:szCs w:val="24"/>
+          <w:lang w:val="pt-BR"/>
+        </w:rPr>
+        <w:instrText xml:space="preserve"> PAGEREF _Toc74867104 \h </w:instrText>
+      </w:r>
+      <w:r>
+        <w:rPr>
+          <w:rFonts w:ascii="Arial" w:hAnsi="Arial" w:cs="Arial"/>
+          <w:noProof/>
+          <w:sz w:val="24"/>
+          <w:szCs w:val="24"/>
+        </w:rPr>
+      </w:r>
+      <w:r>
+        <w:rPr>
+          <w:rFonts w:ascii="Arial" w:hAnsi="Arial" w:cs="Arial"/>
+          <w:noProof/>
+          <w:sz w:val="24"/>
+          <w:szCs w:val="24"/>
         </w:rPr>
         <w:fldChar w:fldCharType="separate"/>
       </w:r>
       <w:r>
         <w:rPr>
-          <w:noProof/>
+          <w:rFonts w:ascii="Arial" w:hAnsi="Arial" w:cs="Arial"/>
+          <w:noProof/>
+          <w:sz w:val="24"/>
+          <w:szCs w:val="24"/>
           <w:lang w:val="pt-BR"/>
         </w:rPr>
         <w:t>5</w:t>
       </w:r>
       <w:r>
         <w:rPr>
-          <w:noProof/>
+          <w:rFonts w:ascii="Arial" w:hAnsi="Arial" w:cs="Arial"/>
+          <w:noProof/>
+          <w:sz w:val="24"/>
+          <w:szCs w:val="24"/>
         </w:rPr>
         <w:fldChar w:fldCharType="end"/>
       </w:r>
@@ -1268,8 +1506,9 @@
         <w:tabs>
           <w:tab w:val="left" w:pos="1000"/>
         </w:tabs>
-        <w:rPr>
-          <w:rFonts w:asciiTheme="minorHAnsi" w:eastAsiaTheme="minorEastAsia" w:hAnsiTheme="minorHAnsi" w:cstheme="minorBidi"/>
+        <w:spacing w:line="360" w:lineRule="auto"/>
+        <w:rPr>
+          <w:rFonts w:ascii="Arial" w:eastAsiaTheme="minorEastAsia" w:hAnsi="Arial" w:cs="Arial"/>
           <w:noProof/>
           <w:snapToGrid/>
           <w:sz w:val="24"/>
@@ -1279,14 +1518,17 @@
       </w:pPr>
       <w:r>
         <w:rPr>
-          <w:noProof/>
+          <w:rFonts w:ascii="Arial" w:hAnsi="Arial" w:cs="Arial"/>
+          <w:noProof/>
+          <w:sz w:val="24"/>
+          <w:szCs w:val="24"/>
           <w:lang w:val="pt-BR"/>
         </w:rPr>
         <w:t>2.2</w:t>
       </w:r>
       <w:r>
         <w:rPr>
-          <w:rFonts w:asciiTheme="minorHAnsi" w:eastAsiaTheme="minorEastAsia" w:hAnsiTheme="minorHAnsi" w:cstheme="minorBidi"/>
+          <w:rFonts w:ascii="Arial" w:eastAsiaTheme="minorEastAsia" w:hAnsi="Arial" w:cs="Arial"/>
           <w:noProof/>
           <w:snapToGrid/>
           <w:sz w:val="24"/>
@@ -1297,52 +1539,76 @@
       </w:r>
       <w:r>
         <w:rPr>
-          <w:noProof/>
-          <w:lang w:val="pt-BR"/>
-        </w:rPr>
-        <w:t>PET</w:t>
-      </w:r>
-      <w:r>
-        <w:rPr>
-          <w:noProof/>
+          <w:rFonts w:ascii="Arial" w:hAnsi="Arial" w:cs="Arial"/>
+          <w:noProof/>
+          <w:sz w:val="24"/>
+          <w:szCs w:val="24"/>
+          <w:lang w:val="pt-BR"/>
+        </w:rPr>
+        <w:t>Pet</w:t>
+      </w:r>
+      <w:r>
+        <w:rPr>
+          <w:rFonts w:ascii="Arial" w:hAnsi="Arial" w:cs="Arial"/>
+          <w:noProof/>
+          <w:sz w:val="24"/>
+          <w:szCs w:val="24"/>
           <w:lang w:val="pt-BR"/>
         </w:rPr>
         <w:tab/>
       </w:r>
       <w:r>
         <w:rPr>
-          <w:noProof/>
+          <w:rFonts w:ascii="Arial" w:hAnsi="Arial" w:cs="Arial"/>
+          <w:noProof/>
+          <w:sz w:val="24"/>
+          <w:szCs w:val="24"/>
         </w:rPr>
         <w:fldChar w:fldCharType="begin"/>
       </w:r>
       <w:r>
         <w:rPr>
-          <w:noProof/>
-          <w:lang w:val="pt-BR"/>
-        </w:rPr>
-        <w:instrText xml:space="preserve"> PAGEREF _Toc74501514 \h </w:instrText>
-      </w:r>
-      <w:r>
-        <w:rPr>
-          <w:noProof/>
-        </w:rPr>
-      </w:r>
-      <w:r>
-        <w:rPr>
-          <w:noProof/>
+          <w:rFonts w:ascii="Arial" w:hAnsi="Arial" w:cs="Arial"/>
+          <w:noProof/>
+          <w:sz w:val="24"/>
+          <w:szCs w:val="24"/>
+          <w:lang w:val="pt-BR"/>
+        </w:rPr>
+        <w:instrText xml:space="preserve"> PAGEREF _Toc74867105 \h </w:instrText>
+      </w:r>
+      <w:r>
+        <w:rPr>
+          <w:rFonts w:ascii="Arial" w:hAnsi="Arial" w:cs="Arial"/>
+          <w:noProof/>
+          <w:sz w:val="24"/>
+          <w:szCs w:val="24"/>
+        </w:rPr>
+      </w:r>
+      <w:r>
+        <w:rPr>
+          <w:rFonts w:ascii="Arial" w:hAnsi="Arial" w:cs="Arial"/>
+          <w:noProof/>
+          <w:sz w:val="24"/>
+          <w:szCs w:val="24"/>
         </w:rPr>
         <w:fldChar w:fldCharType="separate"/>
       </w:r>
       <w:r>
         <w:rPr>
-          <w:noProof/>
+          <w:rFonts w:ascii="Arial" w:hAnsi="Arial" w:cs="Arial"/>
+          <w:noProof/>
+          <w:sz w:val="24"/>
+          <w:szCs w:val="24"/>
           <w:lang w:val="pt-BR"/>
         </w:rPr>
         <w:t>5</w:t>
       </w:r>
       <w:r>
         <w:rPr>
-          <w:noProof/>
+          <w:rFonts w:ascii="Arial" w:hAnsi="Arial" w:cs="Arial"/>
+          <w:noProof/>
+          <w:sz w:val="24"/>
+          <w:szCs w:val="24"/>
         </w:rPr>
         <w:fldChar w:fldCharType="end"/>
       </w:r>
@@ -1353,8 +1619,9 @@
         <w:tabs>
           <w:tab w:val="left" w:pos="1000"/>
         </w:tabs>
-        <w:rPr>
-          <w:rFonts w:asciiTheme="minorHAnsi" w:eastAsiaTheme="minorEastAsia" w:hAnsiTheme="minorHAnsi" w:cstheme="minorBidi"/>
+        <w:spacing w:line="360" w:lineRule="auto"/>
+        <w:rPr>
+          <w:rFonts w:ascii="Arial" w:eastAsiaTheme="minorEastAsia" w:hAnsi="Arial" w:cs="Arial"/>
           <w:noProof/>
           <w:snapToGrid/>
           <w:sz w:val="24"/>
@@ -1364,14 +1631,17 @@
       </w:pPr>
       <w:r>
         <w:rPr>
-          <w:noProof/>
+          <w:rFonts w:ascii="Arial" w:hAnsi="Arial" w:cs="Arial"/>
+          <w:noProof/>
+          <w:sz w:val="24"/>
+          <w:szCs w:val="24"/>
           <w:lang w:val="pt-BR"/>
         </w:rPr>
         <w:t>2.3</w:t>
       </w:r>
       <w:r>
         <w:rPr>
-          <w:rFonts w:asciiTheme="minorHAnsi" w:eastAsiaTheme="minorEastAsia" w:hAnsiTheme="minorHAnsi" w:cstheme="minorBidi"/>
+          <w:rFonts w:ascii="Arial" w:eastAsiaTheme="minorEastAsia" w:hAnsi="Arial" w:cs="Arial"/>
           <w:noProof/>
           <w:snapToGrid/>
           <w:sz w:val="24"/>
@@ -1382,52 +1652,76 @@
       </w:r>
       <w:r>
         <w:rPr>
-          <w:noProof/>
+          <w:rFonts w:ascii="Arial" w:hAnsi="Arial" w:cs="Arial"/>
+          <w:noProof/>
+          <w:sz w:val="24"/>
+          <w:szCs w:val="24"/>
           <w:lang w:val="pt-BR"/>
         </w:rPr>
         <w:t>SRD</w:t>
       </w:r>
       <w:r>
         <w:rPr>
-          <w:noProof/>
+          <w:rFonts w:ascii="Arial" w:hAnsi="Arial" w:cs="Arial"/>
+          <w:noProof/>
+          <w:sz w:val="24"/>
+          <w:szCs w:val="24"/>
           <w:lang w:val="pt-BR"/>
         </w:rPr>
         <w:tab/>
       </w:r>
       <w:r>
         <w:rPr>
-          <w:noProof/>
+          <w:rFonts w:ascii="Arial" w:hAnsi="Arial" w:cs="Arial"/>
+          <w:noProof/>
+          <w:sz w:val="24"/>
+          <w:szCs w:val="24"/>
         </w:rPr>
         <w:fldChar w:fldCharType="begin"/>
       </w:r>
       <w:r>
         <w:rPr>
-          <w:noProof/>
-          <w:lang w:val="pt-BR"/>
-        </w:rPr>
-        <w:instrText xml:space="preserve"> PAGEREF _Toc74501515 \h </w:instrText>
-      </w:r>
-      <w:r>
-        <w:rPr>
-          <w:noProof/>
-        </w:rPr>
-      </w:r>
-      <w:r>
-        <w:rPr>
-          <w:noProof/>
+          <w:rFonts w:ascii="Arial" w:hAnsi="Arial" w:cs="Arial"/>
+          <w:noProof/>
+          <w:sz w:val="24"/>
+          <w:szCs w:val="24"/>
+          <w:lang w:val="pt-BR"/>
+        </w:rPr>
+        <w:instrText xml:space="preserve"> PAGEREF _Toc74867106 \h </w:instrText>
+      </w:r>
+      <w:r>
+        <w:rPr>
+          <w:rFonts w:ascii="Arial" w:hAnsi="Arial" w:cs="Arial"/>
+          <w:noProof/>
+          <w:sz w:val="24"/>
+          <w:szCs w:val="24"/>
+        </w:rPr>
+      </w:r>
+      <w:r>
+        <w:rPr>
+          <w:rFonts w:ascii="Arial" w:hAnsi="Arial" w:cs="Arial"/>
+          <w:noProof/>
+          <w:sz w:val="24"/>
+          <w:szCs w:val="24"/>
         </w:rPr>
         <w:fldChar w:fldCharType="separate"/>
       </w:r>
       <w:r>
         <w:rPr>
-          <w:noProof/>
+          <w:rFonts w:ascii="Arial" w:hAnsi="Arial" w:cs="Arial"/>
+          <w:noProof/>
+          <w:sz w:val="24"/>
+          <w:szCs w:val="24"/>
           <w:lang w:val="pt-BR"/>
         </w:rPr>
         <w:t>5</w:t>
       </w:r>
       <w:r>
         <w:rPr>
-          <w:noProof/>
+          <w:rFonts w:ascii="Arial" w:hAnsi="Arial" w:cs="Arial"/>
+          <w:noProof/>
+          <w:sz w:val="24"/>
+          <w:szCs w:val="24"/>
         </w:rPr>
         <w:fldChar w:fldCharType="end"/>
       </w:r>
@@ -1438,8 +1732,9 @@
         <w:tabs>
           <w:tab w:val="left" w:pos="1000"/>
         </w:tabs>
-        <w:rPr>
-          <w:rFonts w:asciiTheme="minorHAnsi" w:eastAsiaTheme="minorEastAsia" w:hAnsiTheme="minorHAnsi" w:cstheme="minorBidi"/>
+        <w:spacing w:line="360" w:lineRule="auto"/>
+        <w:rPr>
+          <w:rFonts w:ascii="Arial" w:eastAsiaTheme="minorEastAsia" w:hAnsi="Arial" w:cs="Arial"/>
           <w:noProof/>
           <w:snapToGrid/>
           <w:sz w:val="24"/>
@@ -1449,14 +1744,17 @@
       </w:pPr>
       <w:r>
         <w:rPr>
-          <w:noProof/>
+          <w:rFonts w:ascii="Arial" w:hAnsi="Arial" w:cs="Arial"/>
+          <w:noProof/>
+          <w:sz w:val="24"/>
+          <w:szCs w:val="24"/>
           <w:lang w:val="pt-BR"/>
         </w:rPr>
         <w:t>2.4</w:t>
       </w:r>
       <w:r>
         <w:rPr>
-          <w:rFonts w:asciiTheme="minorHAnsi" w:eastAsiaTheme="minorEastAsia" w:hAnsiTheme="minorHAnsi" w:cstheme="minorBidi"/>
+          <w:rFonts w:ascii="Arial" w:eastAsiaTheme="minorEastAsia" w:hAnsi="Arial" w:cs="Arial"/>
           <w:noProof/>
           <w:snapToGrid/>
           <w:sz w:val="24"/>
@@ -1467,52 +1765,76 @@
       </w:r>
       <w:r>
         <w:rPr>
-          <w:noProof/>
+          <w:rFonts w:ascii="Arial" w:hAnsi="Arial" w:cs="Arial"/>
+          <w:noProof/>
+          <w:sz w:val="24"/>
+          <w:szCs w:val="24"/>
           <w:lang w:val="pt-BR"/>
         </w:rPr>
         <w:t>USUÁRIOS</w:t>
       </w:r>
       <w:r>
         <w:rPr>
-          <w:noProof/>
+          <w:rFonts w:ascii="Arial" w:hAnsi="Arial" w:cs="Arial"/>
+          <w:noProof/>
+          <w:sz w:val="24"/>
+          <w:szCs w:val="24"/>
           <w:lang w:val="pt-BR"/>
         </w:rPr>
         <w:tab/>
       </w:r>
       <w:r>
         <w:rPr>
-          <w:noProof/>
+          <w:rFonts w:ascii="Arial" w:hAnsi="Arial" w:cs="Arial"/>
+          <w:noProof/>
+          <w:sz w:val="24"/>
+          <w:szCs w:val="24"/>
         </w:rPr>
         <w:fldChar w:fldCharType="begin"/>
       </w:r>
       <w:r>
         <w:rPr>
-          <w:noProof/>
-          <w:lang w:val="pt-BR"/>
-        </w:rPr>
-        <w:instrText xml:space="preserve"> PAGEREF _Toc74501516 \h </w:instrText>
-      </w:r>
-      <w:r>
-        <w:rPr>
-          <w:noProof/>
-        </w:rPr>
-      </w:r>
-      <w:r>
-        <w:rPr>
-          <w:noProof/>
+          <w:rFonts w:ascii="Arial" w:hAnsi="Arial" w:cs="Arial"/>
+          <w:noProof/>
+          <w:sz w:val="24"/>
+          <w:szCs w:val="24"/>
+          <w:lang w:val="pt-BR"/>
+        </w:rPr>
+        <w:instrText xml:space="preserve"> PAGEREF _Toc74867107 \h </w:instrText>
+      </w:r>
+      <w:r>
+        <w:rPr>
+          <w:rFonts w:ascii="Arial" w:hAnsi="Arial" w:cs="Arial"/>
+          <w:noProof/>
+          <w:sz w:val="24"/>
+          <w:szCs w:val="24"/>
+        </w:rPr>
+      </w:r>
+      <w:r>
+        <w:rPr>
+          <w:rFonts w:ascii="Arial" w:hAnsi="Arial" w:cs="Arial"/>
+          <w:noProof/>
+          <w:sz w:val="24"/>
+          <w:szCs w:val="24"/>
         </w:rPr>
         <w:fldChar w:fldCharType="separate"/>
       </w:r>
       <w:r>
         <w:rPr>
-          <w:noProof/>
+          <w:rFonts w:ascii="Arial" w:hAnsi="Arial" w:cs="Arial"/>
+          <w:noProof/>
+          <w:sz w:val="24"/>
+          <w:szCs w:val="24"/>
           <w:lang w:val="pt-BR"/>
         </w:rPr>
         <w:t>5</w:t>
       </w:r>
       <w:r>
         <w:rPr>
-          <w:noProof/>
+          <w:rFonts w:ascii="Arial" w:hAnsi="Arial" w:cs="Arial"/>
+          <w:noProof/>
+          <w:sz w:val="24"/>
+          <w:szCs w:val="24"/>
         </w:rPr>
         <w:fldChar w:fldCharType="end"/>
       </w:r>
@@ -1520,8 +1842,9 @@
     <w:p>
       <w:pPr>
         <w:pStyle w:val="Sumrio3"/>
-        <w:rPr>
-          <w:rFonts w:asciiTheme="minorHAnsi" w:eastAsiaTheme="minorEastAsia" w:hAnsiTheme="minorHAnsi" w:cstheme="minorBidi"/>
+        <w:spacing w:line="360" w:lineRule="auto"/>
+        <w:rPr>
+          <w:rFonts w:ascii="Arial" w:eastAsiaTheme="minorEastAsia" w:hAnsi="Arial" w:cs="Arial"/>
           <w:noProof/>
           <w:snapToGrid/>
           <w:sz w:val="24"/>
@@ -1531,14 +1854,17 @@
       </w:pPr>
       <w:r>
         <w:rPr>
-          <w:noProof/>
+          <w:rFonts w:ascii="Arial" w:hAnsi="Arial" w:cs="Arial"/>
+          <w:noProof/>
+          <w:sz w:val="24"/>
+          <w:szCs w:val="24"/>
           <w:lang w:val="pt-BR"/>
         </w:rPr>
         <w:t>2.4.1</w:t>
       </w:r>
       <w:r>
         <w:rPr>
-          <w:rFonts w:asciiTheme="minorHAnsi" w:eastAsiaTheme="minorEastAsia" w:hAnsiTheme="minorHAnsi" w:cstheme="minorBidi"/>
+          <w:rFonts w:ascii="Arial" w:eastAsiaTheme="minorEastAsia" w:hAnsi="Arial" w:cs="Arial"/>
           <w:noProof/>
           <w:snapToGrid/>
           <w:sz w:val="24"/>
@@ -1549,52 +1875,76 @@
       </w:r>
       <w:r>
         <w:rPr>
-          <w:noProof/>
+          <w:rFonts w:ascii="Arial" w:hAnsi="Arial" w:cs="Arial"/>
+          <w:noProof/>
+          <w:sz w:val="24"/>
+          <w:szCs w:val="24"/>
           <w:lang w:val="pt-BR"/>
         </w:rPr>
         <w:t>Usuário comum</w:t>
       </w:r>
       <w:r>
         <w:rPr>
-          <w:noProof/>
+          <w:rFonts w:ascii="Arial" w:hAnsi="Arial" w:cs="Arial"/>
+          <w:noProof/>
+          <w:sz w:val="24"/>
+          <w:szCs w:val="24"/>
           <w:lang w:val="pt-BR"/>
         </w:rPr>
         <w:tab/>
       </w:r>
       <w:r>
         <w:rPr>
-          <w:noProof/>
+          <w:rFonts w:ascii="Arial" w:hAnsi="Arial" w:cs="Arial"/>
+          <w:noProof/>
+          <w:sz w:val="24"/>
+          <w:szCs w:val="24"/>
         </w:rPr>
         <w:fldChar w:fldCharType="begin"/>
       </w:r>
       <w:r>
         <w:rPr>
-          <w:noProof/>
-          <w:lang w:val="pt-BR"/>
-        </w:rPr>
-        <w:instrText xml:space="preserve"> PAGEREF _Toc74501517 \h </w:instrText>
-      </w:r>
-      <w:r>
-        <w:rPr>
-          <w:noProof/>
-        </w:rPr>
-      </w:r>
-      <w:r>
-        <w:rPr>
-          <w:noProof/>
+          <w:rFonts w:ascii="Arial" w:hAnsi="Arial" w:cs="Arial"/>
+          <w:noProof/>
+          <w:sz w:val="24"/>
+          <w:szCs w:val="24"/>
+          <w:lang w:val="pt-BR"/>
+        </w:rPr>
+        <w:instrText xml:space="preserve"> PAGEREF _Toc74867108 \h </w:instrText>
+      </w:r>
+      <w:r>
+        <w:rPr>
+          <w:rFonts w:ascii="Arial" w:hAnsi="Arial" w:cs="Arial"/>
+          <w:noProof/>
+          <w:sz w:val="24"/>
+          <w:szCs w:val="24"/>
+        </w:rPr>
+      </w:r>
+      <w:r>
+        <w:rPr>
+          <w:rFonts w:ascii="Arial" w:hAnsi="Arial" w:cs="Arial"/>
+          <w:noProof/>
+          <w:sz w:val="24"/>
+          <w:szCs w:val="24"/>
         </w:rPr>
         <w:fldChar w:fldCharType="separate"/>
       </w:r>
       <w:r>
         <w:rPr>
-          <w:noProof/>
+          <w:rFonts w:ascii="Arial" w:hAnsi="Arial" w:cs="Arial"/>
+          <w:noProof/>
+          <w:sz w:val="24"/>
+          <w:szCs w:val="24"/>
           <w:lang w:val="pt-BR"/>
         </w:rPr>
         <w:t>5</w:t>
       </w:r>
       <w:r>
         <w:rPr>
-          <w:noProof/>
+          <w:rFonts w:ascii="Arial" w:hAnsi="Arial" w:cs="Arial"/>
+          <w:noProof/>
+          <w:sz w:val="24"/>
+          <w:szCs w:val="24"/>
         </w:rPr>
         <w:fldChar w:fldCharType="end"/>
       </w:r>
@@ -1602,8 +1952,9 @@
     <w:p>
       <w:pPr>
         <w:pStyle w:val="Sumrio3"/>
-        <w:rPr>
-          <w:rFonts w:asciiTheme="minorHAnsi" w:eastAsiaTheme="minorEastAsia" w:hAnsiTheme="minorHAnsi" w:cstheme="minorBidi"/>
+        <w:spacing w:line="360" w:lineRule="auto"/>
+        <w:rPr>
+          <w:rFonts w:ascii="Arial" w:eastAsiaTheme="minorEastAsia" w:hAnsi="Arial" w:cs="Arial"/>
           <w:noProof/>
           <w:snapToGrid/>
           <w:sz w:val="24"/>
@@ -1613,14 +1964,17 @@
       </w:pPr>
       <w:r>
         <w:rPr>
-          <w:noProof/>
+          <w:rFonts w:ascii="Arial" w:hAnsi="Arial" w:cs="Arial"/>
+          <w:noProof/>
+          <w:sz w:val="24"/>
+          <w:szCs w:val="24"/>
           <w:lang w:val="pt-BR"/>
         </w:rPr>
         <w:t>2.4.2</w:t>
       </w:r>
       <w:r>
         <w:rPr>
-          <w:rFonts w:asciiTheme="minorHAnsi" w:eastAsiaTheme="minorEastAsia" w:hAnsiTheme="minorHAnsi" w:cstheme="minorBidi"/>
+          <w:rFonts w:ascii="Arial" w:eastAsiaTheme="minorEastAsia" w:hAnsi="Arial" w:cs="Arial"/>
           <w:noProof/>
           <w:snapToGrid/>
           <w:sz w:val="24"/>
@@ -1631,52 +1985,76 @@
       </w:r>
       <w:r>
         <w:rPr>
-          <w:noProof/>
+          <w:rFonts w:ascii="Arial" w:hAnsi="Arial" w:cs="Arial"/>
+          <w:noProof/>
+          <w:sz w:val="24"/>
+          <w:szCs w:val="24"/>
           <w:lang w:val="pt-BR"/>
         </w:rPr>
         <w:t>Usuário Parceiro potencial</w:t>
       </w:r>
       <w:r>
         <w:rPr>
-          <w:noProof/>
+          <w:rFonts w:ascii="Arial" w:hAnsi="Arial" w:cs="Arial"/>
+          <w:noProof/>
+          <w:sz w:val="24"/>
+          <w:szCs w:val="24"/>
           <w:lang w:val="pt-BR"/>
         </w:rPr>
         <w:tab/>
       </w:r>
       <w:r>
         <w:rPr>
-          <w:noProof/>
+          <w:rFonts w:ascii="Arial" w:hAnsi="Arial" w:cs="Arial"/>
+          <w:noProof/>
+          <w:sz w:val="24"/>
+          <w:szCs w:val="24"/>
         </w:rPr>
         <w:fldChar w:fldCharType="begin"/>
       </w:r>
       <w:r>
         <w:rPr>
-          <w:noProof/>
-          <w:lang w:val="pt-BR"/>
-        </w:rPr>
-        <w:instrText xml:space="preserve"> PAGEREF _Toc74501518 \h </w:instrText>
-      </w:r>
-      <w:r>
-        <w:rPr>
-          <w:noProof/>
-        </w:rPr>
-      </w:r>
-      <w:r>
-        <w:rPr>
-          <w:noProof/>
+          <w:rFonts w:ascii="Arial" w:hAnsi="Arial" w:cs="Arial"/>
+          <w:noProof/>
+          <w:sz w:val="24"/>
+          <w:szCs w:val="24"/>
+          <w:lang w:val="pt-BR"/>
+        </w:rPr>
+        <w:instrText xml:space="preserve"> PAGEREF _Toc74867109 \h </w:instrText>
+      </w:r>
+      <w:r>
+        <w:rPr>
+          <w:rFonts w:ascii="Arial" w:hAnsi="Arial" w:cs="Arial"/>
+          <w:noProof/>
+          <w:sz w:val="24"/>
+          <w:szCs w:val="24"/>
+        </w:rPr>
+      </w:r>
+      <w:r>
+        <w:rPr>
+          <w:rFonts w:ascii="Arial" w:hAnsi="Arial" w:cs="Arial"/>
+          <w:noProof/>
+          <w:sz w:val="24"/>
+          <w:szCs w:val="24"/>
         </w:rPr>
         <w:fldChar w:fldCharType="separate"/>
       </w:r>
       <w:r>
         <w:rPr>
-          <w:noProof/>
+          <w:rFonts w:ascii="Arial" w:hAnsi="Arial" w:cs="Arial"/>
+          <w:noProof/>
+          <w:sz w:val="24"/>
+          <w:szCs w:val="24"/>
           <w:lang w:val="pt-BR"/>
         </w:rPr>
         <w:t>5</w:t>
       </w:r>
       <w:r>
         <w:rPr>
-          <w:noProof/>
+          <w:rFonts w:ascii="Arial" w:hAnsi="Arial" w:cs="Arial"/>
+          <w:noProof/>
+          <w:sz w:val="24"/>
+          <w:szCs w:val="24"/>
         </w:rPr>
         <w:fldChar w:fldCharType="end"/>
       </w:r>
@@ -1684,8 +2062,9 @@
     <w:p>
       <w:pPr>
         <w:pStyle w:val="Sumrio3"/>
-        <w:rPr>
-          <w:rFonts w:asciiTheme="minorHAnsi" w:eastAsiaTheme="minorEastAsia" w:hAnsiTheme="minorHAnsi" w:cstheme="minorBidi"/>
+        <w:spacing w:line="360" w:lineRule="auto"/>
+        <w:rPr>
+          <w:rFonts w:ascii="Arial" w:eastAsiaTheme="minorEastAsia" w:hAnsi="Arial" w:cs="Arial"/>
           <w:noProof/>
           <w:snapToGrid/>
           <w:sz w:val="24"/>
@@ -1695,14 +2074,17 @@
       </w:pPr>
       <w:r>
         <w:rPr>
-          <w:noProof/>
+          <w:rFonts w:ascii="Arial" w:hAnsi="Arial" w:cs="Arial"/>
+          <w:noProof/>
+          <w:sz w:val="24"/>
+          <w:szCs w:val="24"/>
           <w:lang w:val="pt-BR"/>
         </w:rPr>
         <w:t>2.4.3</w:t>
       </w:r>
       <w:r>
         <w:rPr>
-          <w:rFonts w:asciiTheme="minorHAnsi" w:eastAsiaTheme="minorEastAsia" w:hAnsiTheme="minorHAnsi" w:cstheme="minorBidi"/>
+          <w:rFonts w:ascii="Arial" w:eastAsiaTheme="minorEastAsia" w:hAnsi="Arial" w:cs="Arial"/>
           <w:noProof/>
           <w:snapToGrid/>
           <w:sz w:val="24"/>
@@ -1713,52 +2095,76 @@
       </w:r>
       <w:r>
         <w:rPr>
-          <w:noProof/>
+          <w:rFonts w:ascii="Arial" w:hAnsi="Arial" w:cs="Arial"/>
+          <w:noProof/>
+          <w:sz w:val="24"/>
+          <w:szCs w:val="24"/>
           <w:lang w:val="pt-BR"/>
         </w:rPr>
         <w:t>Usuário PARCEIRO</w:t>
       </w:r>
       <w:r>
         <w:rPr>
-          <w:noProof/>
+          <w:rFonts w:ascii="Arial" w:hAnsi="Arial" w:cs="Arial"/>
+          <w:noProof/>
+          <w:sz w:val="24"/>
+          <w:szCs w:val="24"/>
           <w:lang w:val="pt-BR"/>
         </w:rPr>
         <w:tab/>
       </w:r>
       <w:r>
         <w:rPr>
-          <w:noProof/>
+          <w:rFonts w:ascii="Arial" w:hAnsi="Arial" w:cs="Arial"/>
+          <w:noProof/>
+          <w:sz w:val="24"/>
+          <w:szCs w:val="24"/>
         </w:rPr>
         <w:fldChar w:fldCharType="begin"/>
       </w:r>
       <w:r>
         <w:rPr>
-          <w:noProof/>
-          <w:lang w:val="pt-BR"/>
-        </w:rPr>
-        <w:instrText xml:space="preserve"> PAGEREF _Toc74501519 \h </w:instrText>
-      </w:r>
-      <w:r>
-        <w:rPr>
-          <w:noProof/>
-        </w:rPr>
-      </w:r>
-      <w:r>
-        <w:rPr>
-          <w:noProof/>
+          <w:rFonts w:ascii="Arial" w:hAnsi="Arial" w:cs="Arial"/>
+          <w:noProof/>
+          <w:sz w:val="24"/>
+          <w:szCs w:val="24"/>
+          <w:lang w:val="pt-BR"/>
+        </w:rPr>
+        <w:instrText xml:space="preserve"> PAGEREF _Toc74867110 \h </w:instrText>
+      </w:r>
+      <w:r>
+        <w:rPr>
+          <w:rFonts w:ascii="Arial" w:hAnsi="Arial" w:cs="Arial"/>
+          <w:noProof/>
+          <w:sz w:val="24"/>
+          <w:szCs w:val="24"/>
+        </w:rPr>
+      </w:r>
+      <w:r>
+        <w:rPr>
+          <w:rFonts w:ascii="Arial" w:hAnsi="Arial" w:cs="Arial"/>
+          <w:noProof/>
+          <w:sz w:val="24"/>
+          <w:szCs w:val="24"/>
         </w:rPr>
         <w:fldChar w:fldCharType="separate"/>
       </w:r>
       <w:r>
         <w:rPr>
-          <w:noProof/>
+          <w:rFonts w:ascii="Arial" w:hAnsi="Arial" w:cs="Arial"/>
+          <w:noProof/>
+          <w:sz w:val="24"/>
+          <w:szCs w:val="24"/>
           <w:lang w:val="pt-BR"/>
         </w:rPr>
         <w:t>5</w:t>
       </w:r>
       <w:r>
         <w:rPr>
-          <w:noProof/>
+          <w:rFonts w:ascii="Arial" w:hAnsi="Arial" w:cs="Arial"/>
+          <w:noProof/>
+          <w:sz w:val="24"/>
+          <w:szCs w:val="24"/>
         </w:rPr>
         <w:fldChar w:fldCharType="end"/>
       </w:r>
@@ -1766,8 +2172,9 @@
     <w:p>
       <w:pPr>
         <w:pStyle w:val="Sumrio3"/>
-        <w:rPr>
-          <w:rFonts w:asciiTheme="minorHAnsi" w:eastAsiaTheme="minorEastAsia" w:hAnsiTheme="minorHAnsi" w:cstheme="minorBidi"/>
+        <w:spacing w:line="360" w:lineRule="auto"/>
+        <w:rPr>
+          <w:rFonts w:ascii="Arial" w:eastAsiaTheme="minorEastAsia" w:hAnsi="Arial" w:cs="Arial"/>
           <w:noProof/>
           <w:snapToGrid/>
           <w:sz w:val="24"/>
@@ -1777,14 +2184,17 @@
       </w:pPr>
       <w:r>
         <w:rPr>
-          <w:noProof/>
+          <w:rFonts w:ascii="Arial" w:hAnsi="Arial" w:cs="Arial"/>
+          <w:noProof/>
+          <w:sz w:val="24"/>
+          <w:szCs w:val="24"/>
           <w:lang w:val="pt-BR"/>
         </w:rPr>
         <w:t>2.4.4</w:t>
       </w:r>
       <w:r>
         <w:rPr>
-          <w:rFonts w:asciiTheme="minorHAnsi" w:eastAsiaTheme="minorEastAsia" w:hAnsiTheme="minorHAnsi" w:cstheme="minorBidi"/>
+          <w:rFonts w:ascii="Arial" w:eastAsiaTheme="minorEastAsia" w:hAnsi="Arial" w:cs="Arial"/>
           <w:noProof/>
           <w:snapToGrid/>
           <w:sz w:val="24"/>
@@ -1795,52 +2205,76 @@
       </w:r>
       <w:r>
         <w:rPr>
-          <w:noProof/>
+          <w:rFonts w:ascii="Arial" w:hAnsi="Arial" w:cs="Arial"/>
+          <w:noProof/>
+          <w:sz w:val="24"/>
+          <w:szCs w:val="24"/>
           <w:lang w:val="pt-BR"/>
         </w:rPr>
         <w:t>Usuário Administrador</w:t>
       </w:r>
       <w:r>
         <w:rPr>
-          <w:noProof/>
+          <w:rFonts w:ascii="Arial" w:hAnsi="Arial" w:cs="Arial"/>
+          <w:noProof/>
+          <w:sz w:val="24"/>
+          <w:szCs w:val="24"/>
           <w:lang w:val="pt-BR"/>
         </w:rPr>
         <w:tab/>
       </w:r>
       <w:r>
         <w:rPr>
-          <w:noProof/>
+          <w:rFonts w:ascii="Arial" w:hAnsi="Arial" w:cs="Arial"/>
+          <w:noProof/>
+          <w:sz w:val="24"/>
+          <w:szCs w:val="24"/>
         </w:rPr>
         <w:fldChar w:fldCharType="begin"/>
       </w:r>
       <w:r>
         <w:rPr>
-          <w:noProof/>
-          <w:lang w:val="pt-BR"/>
-        </w:rPr>
-        <w:instrText xml:space="preserve"> PAGEREF _Toc74501520 \h </w:instrText>
-      </w:r>
-      <w:r>
-        <w:rPr>
-          <w:noProof/>
-        </w:rPr>
-      </w:r>
-      <w:r>
-        <w:rPr>
-          <w:noProof/>
+          <w:rFonts w:ascii="Arial" w:hAnsi="Arial" w:cs="Arial"/>
+          <w:noProof/>
+          <w:sz w:val="24"/>
+          <w:szCs w:val="24"/>
+          <w:lang w:val="pt-BR"/>
+        </w:rPr>
+        <w:instrText xml:space="preserve"> PAGEREF _Toc74867111 \h </w:instrText>
+      </w:r>
+      <w:r>
+        <w:rPr>
+          <w:rFonts w:ascii="Arial" w:hAnsi="Arial" w:cs="Arial"/>
+          <w:noProof/>
+          <w:sz w:val="24"/>
+          <w:szCs w:val="24"/>
+        </w:rPr>
+      </w:r>
+      <w:r>
+        <w:rPr>
+          <w:rFonts w:ascii="Arial" w:hAnsi="Arial" w:cs="Arial"/>
+          <w:noProof/>
+          <w:sz w:val="24"/>
+          <w:szCs w:val="24"/>
         </w:rPr>
         <w:fldChar w:fldCharType="separate"/>
       </w:r>
       <w:r>
         <w:rPr>
-          <w:noProof/>
-          <w:lang w:val="pt-BR"/>
-        </w:rPr>
-        <w:t>5</w:t>
-      </w:r>
-      <w:r>
-        <w:rPr>
-          <w:noProof/>
+          <w:rFonts w:ascii="Arial" w:hAnsi="Arial" w:cs="Arial"/>
+          <w:noProof/>
+          <w:sz w:val="24"/>
+          <w:szCs w:val="24"/>
+          <w:lang w:val="pt-BR"/>
+        </w:rPr>
+        <w:t>6</w:t>
+      </w:r>
+      <w:r>
+        <w:rPr>
+          <w:rFonts w:ascii="Arial" w:hAnsi="Arial" w:cs="Arial"/>
+          <w:noProof/>
+          <w:sz w:val="24"/>
+          <w:szCs w:val="24"/>
         </w:rPr>
         <w:fldChar w:fldCharType="end"/>
       </w:r>
@@ -1851,8 +2285,9 @@
         <w:tabs>
           <w:tab w:val="left" w:pos="1000"/>
         </w:tabs>
-        <w:rPr>
-          <w:rFonts w:asciiTheme="minorHAnsi" w:eastAsiaTheme="minorEastAsia" w:hAnsiTheme="minorHAnsi" w:cstheme="minorBidi"/>
+        <w:spacing w:line="360" w:lineRule="auto"/>
+        <w:rPr>
+          <w:rFonts w:ascii="Arial" w:eastAsiaTheme="minorEastAsia" w:hAnsi="Arial" w:cs="Arial"/>
           <w:noProof/>
           <w:snapToGrid/>
           <w:sz w:val="24"/>
@@ -1862,14 +2297,17 @@
       </w:pPr>
       <w:r>
         <w:rPr>
-          <w:noProof/>
+          <w:rFonts w:ascii="Arial" w:hAnsi="Arial" w:cs="Arial"/>
+          <w:noProof/>
+          <w:sz w:val="24"/>
+          <w:szCs w:val="24"/>
           <w:lang w:val="pt-BR"/>
         </w:rPr>
         <w:t>2.5</w:t>
       </w:r>
       <w:r>
         <w:rPr>
-          <w:rFonts w:asciiTheme="minorHAnsi" w:eastAsiaTheme="minorEastAsia" w:hAnsiTheme="minorHAnsi" w:cstheme="minorBidi"/>
+          <w:rFonts w:ascii="Arial" w:eastAsiaTheme="minorEastAsia" w:hAnsi="Arial" w:cs="Arial"/>
           <w:noProof/>
           <w:snapToGrid/>
           <w:sz w:val="24"/>
@@ -1880,52 +2318,76 @@
       </w:r>
       <w:r>
         <w:rPr>
-          <w:noProof/>
+          <w:rFonts w:ascii="Arial" w:hAnsi="Arial" w:cs="Arial"/>
+          <w:noProof/>
+          <w:sz w:val="24"/>
+          <w:szCs w:val="24"/>
           <w:lang w:val="pt-BR"/>
         </w:rPr>
         <w:t>COMPORTAMENTO</w:t>
       </w:r>
       <w:r>
         <w:rPr>
-          <w:noProof/>
+          <w:rFonts w:ascii="Arial" w:hAnsi="Arial" w:cs="Arial"/>
+          <w:noProof/>
+          <w:sz w:val="24"/>
+          <w:szCs w:val="24"/>
           <w:lang w:val="pt-BR"/>
         </w:rPr>
         <w:tab/>
       </w:r>
       <w:r>
         <w:rPr>
-          <w:noProof/>
+          <w:rFonts w:ascii="Arial" w:hAnsi="Arial" w:cs="Arial"/>
+          <w:noProof/>
+          <w:sz w:val="24"/>
+          <w:szCs w:val="24"/>
         </w:rPr>
         <w:fldChar w:fldCharType="begin"/>
       </w:r>
       <w:r>
         <w:rPr>
-          <w:noProof/>
-          <w:lang w:val="pt-BR"/>
-        </w:rPr>
-        <w:instrText xml:space="preserve"> PAGEREF _Toc74501521 \h </w:instrText>
-      </w:r>
-      <w:r>
-        <w:rPr>
-          <w:noProof/>
-        </w:rPr>
-      </w:r>
-      <w:r>
-        <w:rPr>
-          <w:noProof/>
+          <w:rFonts w:ascii="Arial" w:hAnsi="Arial" w:cs="Arial"/>
+          <w:noProof/>
+          <w:sz w:val="24"/>
+          <w:szCs w:val="24"/>
+          <w:lang w:val="pt-BR"/>
+        </w:rPr>
+        <w:instrText xml:space="preserve"> PAGEREF _Toc74867112 \h </w:instrText>
+      </w:r>
+      <w:r>
+        <w:rPr>
+          <w:rFonts w:ascii="Arial" w:hAnsi="Arial" w:cs="Arial"/>
+          <w:noProof/>
+          <w:sz w:val="24"/>
+          <w:szCs w:val="24"/>
+        </w:rPr>
+      </w:r>
+      <w:r>
+        <w:rPr>
+          <w:rFonts w:ascii="Arial" w:hAnsi="Arial" w:cs="Arial"/>
+          <w:noProof/>
+          <w:sz w:val="24"/>
+          <w:szCs w:val="24"/>
         </w:rPr>
         <w:fldChar w:fldCharType="separate"/>
       </w:r>
       <w:r>
         <w:rPr>
-          <w:noProof/>
-          <w:lang w:val="pt-BR"/>
-        </w:rPr>
-        <w:t>5</w:t>
-      </w:r>
-      <w:r>
-        <w:rPr>
-          <w:noProof/>
+          <w:rFonts w:ascii="Arial" w:hAnsi="Arial" w:cs="Arial"/>
+          <w:noProof/>
+          <w:sz w:val="24"/>
+          <w:szCs w:val="24"/>
+          <w:lang w:val="pt-BR"/>
+        </w:rPr>
+        <w:t>6</w:t>
+      </w:r>
+      <w:r>
+        <w:rPr>
+          <w:rFonts w:ascii="Arial" w:hAnsi="Arial" w:cs="Arial"/>
+          <w:noProof/>
+          <w:sz w:val="24"/>
+          <w:szCs w:val="24"/>
         </w:rPr>
         <w:fldChar w:fldCharType="end"/>
       </w:r>
@@ -1933,8 +2395,9 @@
     <w:p>
       <w:pPr>
         <w:pStyle w:val="Sumrio3"/>
-        <w:rPr>
-          <w:rFonts w:asciiTheme="minorHAnsi" w:eastAsiaTheme="minorEastAsia" w:hAnsiTheme="minorHAnsi" w:cstheme="minorBidi"/>
+        <w:spacing w:line="360" w:lineRule="auto"/>
+        <w:rPr>
+          <w:rFonts w:ascii="Arial" w:eastAsiaTheme="minorEastAsia" w:hAnsi="Arial" w:cs="Arial"/>
           <w:noProof/>
           <w:snapToGrid/>
           <w:sz w:val="24"/>
@@ -1944,14 +2407,17 @@
       </w:pPr>
       <w:r>
         <w:rPr>
-          <w:noProof/>
+          <w:rFonts w:ascii="Arial" w:hAnsi="Arial" w:cs="Arial"/>
+          <w:noProof/>
+          <w:sz w:val="24"/>
+          <w:szCs w:val="24"/>
           <w:lang w:val="pt-BR"/>
         </w:rPr>
         <w:t>2.5.1</w:t>
       </w:r>
       <w:r>
         <w:rPr>
-          <w:rFonts w:asciiTheme="minorHAnsi" w:eastAsiaTheme="minorEastAsia" w:hAnsiTheme="minorHAnsi" w:cstheme="minorBidi"/>
+          <w:rFonts w:ascii="Arial" w:eastAsiaTheme="minorEastAsia" w:hAnsi="Arial" w:cs="Arial"/>
           <w:noProof/>
           <w:snapToGrid/>
           <w:sz w:val="24"/>
@@ -1962,52 +2428,76 @@
       </w:r>
       <w:r>
         <w:rPr>
-          <w:noProof/>
+          <w:rFonts w:ascii="Arial" w:hAnsi="Arial" w:cs="Arial"/>
+          <w:noProof/>
+          <w:sz w:val="24"/>
+          <w:szCs w:val="24"/>
           <w:lang w:val="pt-BR"/>
         </w:rPr>
         <w:t>AGONÍSTICO</w:t>
       </w:r>
       <w:r>
         <w:rPr>
-          <w:noProof/>
+          <w:rFonts w:ascii="Arial" w:hAnsi="Arial" w:cs="Arial"/>
+          <w:noProof/>
+          <w:sz w:val="24"/>
+          <w:szCs w:val="24"/>
           <w:lang w:val="pt-BR"/>
         </w:rPr>
         <w:tab/>
       </w:r>
       <w:r>
         <w:rPr>
-          <w:noProof/>
+          <w:rFonts w:ascii="Arial" w:hAnsi="Arial" w:cs="Arial"/>
+          <w:noProof/>
+          <w:sz w:val="24"/>
+          <w:szCs w:val="24"/>
         </w:rPr>
         <w:fldChar w:fldCharType="begin"/>
       </w:r>
       <w:r>
         <w:rPr>
-          <w:noProof/>
-          <w:lang w:val="pt-BR"/>
-        </w:rPr>
-        <w:instrText xml:space="preserve"> PAGEREF _Toc74501522 \h </w:instrText>
-      </w:r>
-      <w:r>
-        <w:rPr>
-          <w:noProof/>
-        </w:rPr>
-      </w:r>
-      <w:r>
-        <w:rPr>
-          <w:noProof/>
+          <w:rFonts w:ascii="Arial" w:hAnsi="Arial" w:cs="Arial"/>
+          <w:noProof/>
+          <w:sz w:val="24"/>
+          <w:szCs w:val="24"/>
+          <w:lang w:val="pt-BR"/>
+        </w:rPr>
+        <w:instrText xml:space="preserve"> PAGEREF _Toc74867113 \h </w:instrText>
+      </w:r>
+      <w:r>
+        <w:rPr>
+          <w:rFonts w:ascii="Arial" w:hAnsi="Arial" w:cs="Arial"/>
+          <w:noProof/>
+          <w:sz w:val="24"/>
+          <w:szCs w:val="24"/>
+        </w:rPr>
+      </w:r>
+      <w:r>
+        <w:rPr>
+          <w:rFonts w:ascii="Arial" w:hAnsi="Arial" w:cs="Arial"/>
+          <w:noProof/>
+          <w:sz w:val="24"/>
+          <w:szCs w:val="24"/>
         </w:rPr>
         <w:fldChar w:fldCharType="separate"/>
       </w:r>
       <w:r>
         <w:rPr>
-          <w:noProof/>
+          <w:rFonts w:ascii="Arial" w:hAnsi="Arial" w:cs="Arial"/>
+          <w:noProof/>
+          <w:sz w:val="24"/>
+          <w:szCs w:val="24"/>
           <w:lang w:val="pt-BR"/>
         </w:rPr>
         <w:t>6</w:t>
       </w:r>
       <w:r>
         <w:rPr>
-          <w:noProof/>
+          <w:rFonts w:ascii="Arial" w:hAnsi="Arial" w:cs="Arial"/>
+          <w:noProof/>
+          <w:sz w:val="24"/>
+          <w:szCs w:val="24"/>
         </w:rPr>
         <w:fldChar w:fldCharType="end"/>
       </w:r>
@@ -2015,8 +2505,9 @@
     <w:p>
       <w:pPr>
         <w:pStyle w:val="Sumrio3"/>
-        <w:rPr>
-          <w:rFonts w:asciiTheme="minorHAnsi" w:eastAsiaTheme="minorEastAsia" w:hAnsiTheme="minorHAnsi" w:cstheme="minorBidi"/>
+        <w:spacing w:line="360" w:lineRule="auto"/>
+        <w:rPr>
+          <w:rFonts w:ascii="Arial" w:eastAsiaTheme="minorEastAsia" w:hAnsi="Arial" w:cs="Arial"/>
           <w:noProof/>
           <w:snapToGrid/>
           <w:sz w:val="24"/>
@@ -2026,14 +2517,17 @@
       </w:pPr>
       <w:r>
         <w:rPr>
-          <w:noProof/>
+          <w:rFonts w:ascii="Arial" w:hAnsi="Arial" w:cs="Arial"/>
+          <w:noProof/>
+          <w:sz w:val="24"/>
+          <w:szCs w:val="24"/>
           <w:lang w:val="pt-BR"/>
         </w:rPr>
         <w:t>2.5.2</w:t>
       </w:r>
       <w:r>
         <w:rPr>
-          <w:rFonts w:asciiTheme="minorHAnsi" w:eastAsiaTheme="minorEastAsia" w:hAnsiTheme="minorHAnsi" w:cstheme="minorBidi"/>
+          <w:rFonts w:ascii="Arial" w:eastAsiaTheme="minorEastAsia" w:hAnsi="Arial" w:cs="Arial"/>
           <w:noProof/>
           <w:snapToGrid/>
           <w:sz w:val="24"/>
@@ -2044,52 +2538,76 @@
       </w:r>
       <w:r>
         <w:rPr>
-          <w:noProof/>
+          <w:rFonts w:ascii="Arial" w:hAnsi="Arial" w:cs="Arial"/>
+          <w:noProof/>
+          <w:sz w:val="24"/>
+          <w:szCs w:val="24"/>
           <w:lang w:val="pt-BR"/>
         </w:rPr>
         <w:t>DOMINÂNCIA</w:t>
       </w:r>
       <w:r>
         <w:rPr>
-          <w:noProof/>
+          <w:rFonts w:ascii="Arial" w:hAnsi="Arial" w:cs="Arial"/>
+          <w:noProof/>
+          <w:sz w:val="24"/>
+          <w:szCs w:val="24"/>
           <w:lang w:val="pt-BR"/>
         </w:rPr>
         <w:tab/>
       </w:r>
       <w:r>
         <w:rPr>
-          <w:noProof/>
+          <w:rFonts w:ascii="Arial" w:hAnsi="Arial" w:cs="Arial"/>
+          <w:noProof/>
+          <w:sz w:val="24"/>
+          <w:szCs w:val="24"/>
         </w:rPr>
         <w:fldChar w:fldCharType="begin"/>
       </w:r>
       <w:r>
         <w:rPr>
-          <w:noProof/>
-          <w:lang w:val="pt-BR"/>
-        </w:rPr>
-        <w:instrText xml:space="preserve"> PAGEREF _Toc74501523 \h </w:instrText>
-      </w:r>
-      <w:r>
-        <w:rPr>
-          <w:noProof/>
-        </w:rPr>
-      </w:r>
-      <w:r>
-        <w:rPr>
-          <w:noProof/>
+          <w:rFonts w:ascii="Arial" w:hAnsi="Arial" w:cs="Arial"/>
+          <w:noProof/>
+          <w:sz w:val="24"/>
+          <w:szCs w:val="24"/>
+          <w:lang w:val="pt-BR"/>
+        </w:rPr>
+        <w:instrText xml:space="preserve"> PAGEREF _Toc74867114 \h </w:instrText>
+      </w:r>
+      <w:r>
+        <w:rPr>
+          <w:rFonts w:ascii="Arial" w:hAnsi="Arial" w:cs="Arial"/>
+          <w:noProof/>
+          <w:sz w:val="24"/>
+          <w:szCs w:val="24"/>
+        </w:rPr>
+      </w:r>
+      <w:r>
+        <w:rPr>
+          <w:rFonts w:ascii="Arial" w:hAnsi="Arial" w:cs="Arial"/>
+          <w:noProof/>
+          <w:sz w:val="24"/>
+          <w:szCs w:val="24"/>
         </w:rPr>
         <w:fldChar w:fldCharType="separate"/>
       </w:r>
       <w:r>
         <w:rPr>
-          <w:noProof/>
+          <w:rFonts w:ascii="Arial" w:hAnsi="Arial" w:cs="Arial"/>
+          <w:noProof/>
+          <w:sz w:val="24"/>
+          <w:szCs w:val="24"/>
           <w:lang w:val="pt-BR"/>
         </w:rPr>
         <w:t>6</w:t>
       </w:r>
       <w:r>
         <w:rPr>
-          <w:noProof/>
+          <w:rFonts w:ascii="Arial" w:hAnsi="Arial" w:cs="Arial"/>
+          <w:noProof/>
+          <w:sz w:val="24"/>
+          <w:szCs w:val="24"/>
         </w:rPr>
         <w:fldChar w:fldCharType="end"/>
       </w:r>
@@ -2097,8 +2615,9 @@
     <w:p>
       <w:pPr>
         <w:pStyle w:val="Sumrio3"/>
-        <w:rPr>
-          <w:rFonts w:asciiTheme="minorHAnsi" w:eastAsiaTheme="minorEastAsia" w:hAnsiTheme="minorHAnsi" w:cstheme="minorBidi"/>
+        <w:spacing w:line="360" w:lineRule="auto"/>
+        <w:rPr>
+          <w:rFonts w:ascii="Arial" w:eastAsiaTheme="minorEastAsia" w:hAnsi="Arial" w:cs="Arial"/>
           <w:noProof/>
           <w:snapToGrid/>
           <w:sz w:val="24"/>
@@ -2108,14 +2627,17 @@
       </w:pPr>
       <w:r>
         <w:rPr>
-          <w:noProof/>
+          <w:rFonts w:ascii="Arial" w:hAnsi="Arial" w:cs="Arial"/>
+          <w:noProof/>
+          <w:sz w:val="24"/>
+          <w:szCs w:val="24"/>
           <w:lang w:val="pt-BR"/>
         </w:rPr>
         <w:t>2.5.3</w:t>
       </w:r>
       <w:r>
         <w:rPr>
-          <w:rFonts w:asciiTheme="minorHAnsi" w:eastAsiaTheme="minorEastAsia" w:hAnsiTheme="minorHAnsi" w:cstheme="minorBidi"/>
+          <w:rFonts w:ascii="Arial" w:eastAsiaTheme="minorEastAsia" w:hAnsi="Arial" w:cs="Arial"/>
           <w:noProof/>
           <w:snapToGrid/>
           <w:sz w:val="24"/>
@@ -2126,52 +2648,76 @@
       </w:r>
       <w:r>
         <w:rPr>
-          <w:noProof/>
+          <w:rFonts w:ascii="Arial" w:hAnsi="Arial" w:cs="Arial"/>
+          <w:noProof/>
+          <w:sz w:val="24"/>
+          <w:szCs w:val="24"/>
           <w:lang w:val="pt-BR"/>
         </w:rPr>
         <w:t>SUBMISSÃO</w:t>
       </w:r>
       <w:r>
         <w:rPr>
-          <w:noProof/>
+          <w:rFonts w:ascii="Arial" w:hAnsi="Arial" w:cs="Arial"/>
+          <w:noProof/>
+          <w:sz w:val="24"/>
+          <w:szCs w:val="24"/>
           <w:lang w:val="pt-BR"/>
         </w:rPr>
         <w:tab/>
       </w:r>
       <w:r>
         <w:rPr>
-          <w:noProof/>
+          <w:rFonts w:ascii="Arial" w:hAnsi="Arial" w:cs="Arial"/>
+          <w:noProof/>
+          <w:sz w:val="24"/>
+          <w:szCs w:val="24"/>
         </w:rPr>
         <w:fldChar w:fldCharType="begin"/>
       </w:r>
       <w:r>
         <w:rPr>
-          <w:noProof/>
-          <w:lang w:val="pt-BR"/>
-        </w:rPr>
-        <w:instrText xml:space="preserve"> PAGEREF _Toc74501524 \h </w:instrText>
-      </w:r>
-      <w:r>
-        <w:rPr>
-          <w:noProof/>
-        </w:rPr>
-      </w:r>
-      <w:r>
-        <w:rPr>
-          <w:noProof/>
+          <w:rFonts w:ascii="Arial" w:hAnsi="Arial" w:cs="Arial"/>
+          <w:noProof/>
+          <w:sz w:val="24"/>
+          <w:szCs w:val="24"/>
+          <w:lang w:val="pt-BR"/>
+        </w:rPr>
+        <w:instrText xml:space="preserve"> PAGEREF _Toc74867115 \h </w:instrText>
+      </w:r>
+      <w:r>
+        <w:rPr>
+          <w:rFonts w:ascii="Arial" w:hAnsi="Arial" w:cs="Arial"/>
+          <w:noProof/>
+          <w:sz w:val="24"/>
+          <w:szCs w:val="24"/>
+        </w:rPr>
+      </w:r>
+      <w:r>
+        <w:rPr>
+          <w:rFonts w:ascii="Arial" w:hAnsi="Arial" w:cs="Arial"/>
+          <w:noProof/>
+          <w:sz w:val="24"/>
+          <w:szCs w:val="24"/>
         </w:rPr>
         <w:fldChar w:fldCharType="separate"/>
       </w:r>
       <w:r>
         <w:rPr>
-          <w:noProof/>
+          <w:rFonts w:ascii="Arial" w:hAnsi="Arial" w:cs="Arial"/>
+          <w:noProof/>
+          <w:sz w:val="24"/>
+          <w:szCs w:val="24"/>
           <w:lang w:val="pt-BR"/>
         </w:rPr>
         <w:t>6</w:t>
       </w:r>
       <w:r>
         <w:rPr>
-          <w:noProof/>
+          <w:rFonts w:ascii="Arial" w:hAnsi="Arial" w:cs="Arial"/>
+          <w:noProof/>
+          <w:sz w:val="24"/>
+          <w:szCs w:val="24"/>
         </w:rPr>
         <w:fldChar w:fldCharType="end"/>
       </w:r>
@@ -2182,6 +2728,227 @@
         <w:tabs>
           <w:tab w:val="left" w:pos="1000"/>
         </w:tabs>
+        <w:spacing w:line="360" w:lineRule="auto"/>
+        <w:rPr>
+          <w:rFonts w:ascii="Arial" w:eastAsiaTheme="minorEastAsia" w:hAnsi="Arial" w:cs="Arial"/>
+          <w:noProof/>
+          <w:snapToGrid/>
+          <w:sz w:val="24"/>
+          <w:szCs w:val="24"/>
+          <w:lang w:val="pt-BR" w:eastAsia="pt-BR"/>
+        </w:rPr>
+      </w:pPr>
+      <w:r>
+        <w:rPr>
+          <w:rFonts w:ascii="Arial" w:hAnsi="Arial" w:cs="Arial"/>
+          <w:noProof/>
+          <w:sz w:val="24"/>
+          <w:szCs w:val="24"/>
+          <w:lang w:val="pt-BR"/>
+        </w:rPr>
+        <w:t>2.6</w:t>
+      </w:r>
+      <w:r>
+        <w:rPr>
+          <w:rFonts w:ascii="Arial" w:eastAsiaTheme="minorEastAsia" w:hAnsi="Arial" w:cs="Arial"/>
+          <w:noProof/>
+          <w:snapToGrid/>
+          <w:sz w:val="24"/>
+          <w:szCs w:val="24"/>
+          <w:lang w:val="pt-BR" w:eastAsia="pt-BR"/>
+        </w:rPr>
+        <w:tab/>
+      </w:r>
+      <w:r>
+        <w:rPr>
+          <w:rFonts w:ascii="Arial" w:hAnsi="Arial" w:cs="Arial"/>
+          <w:noProof/>
+          <w:sz w:val="24"/>
+          <w:szCs w:val="24"/>
+          <w:lang w:val="pt-BR"/>
+        </w:rPr>
+        <w:t>CUIDADOS VETERINÁRIOS</w:t>
+      </w:r>
+      <w:r>
+        <w:rPr>
+          <w:rFonts w:ascii="Arial" w:hAnsi="Arial" w:cs="Arial"/>
+          <w:noProof/>
+          <w:sz w:val="24"/>
+          <w:szCs w:val="24"/>
+          <w:lang w:val="pt-BR"/>
+        </w:rPr>
+        <w:tab/>
+      </w:r>
+      <w:r>
+        <w:rPr>
+          <w:rFonts w:ascii="Arial" w:hAnsi="Arial" w:cs="Arial"/>
+          <w:noProof/>
+          <w:sz w:val="24"/>
+          <w:szCs w:val="24"/>
+        </w:rPr>
+        <w:fldChar w:fldCharType="begin"/>
+      </w:r>
+      <w:r>
+        <w:rPr>
+          <w:rFonts w:ascii="Arial" w:hAnsi="Arial" w:cs="Arial"/>
+          <w:noProof/>
+          <w:sz w:val="24"/>
+          <w:szCs w:val="24"/>
+          <w:lang w:val="pt-BR"/>
+        </w:rPr>
+        <w:instrText xml:space="preserve"> PAGEREF _Toc74867116 \h </w:instrText>
+      </w:r>
+      <w:r>
+        <w:rPr>
+          <w:rFonts w:ascii="Arial" w:hAnsi="Arial" w:cs="Arial"/>
+          <w:noProof/>
+          <w:sz w:val="24"/>
+          <w:szCs w:val="24"/>
+        </w:rPr>
+      </w:r>
+      <w:r>
+        <w:rPr>
+          <w:rFonts w:ascii="Arial" w:hAnsi="Arial" w:cs="Arial"/>
+          <w:noProof/>
+          <w:sz w:val="24"/>
+          <w:szCs w:val="24"/>
+        </w:rPr>
+        <w:fldChar w:fldCharType="separate"/>
+      </w:r>
+      <w:r>
+        <w:rPr>
+          <w:rFonts w:ascii="Arial" w:hAnsi="Arial" w:cs="Arial"/>
+          <w:noProof/>
+          <w:sz w:val="24"/>
+          <w:szCs w:val="24"/>
+          <w:lang w:val="pt-BR"/>
+        </w:rPr>
+        <w:t>6</w:t>
+      </w:r>
+      <w:r>
+        <w:rPr>
+          <w:rFonts w:ascii="Arial" w:hAnsi="Arial" w:cs="Arial"/>
+          <w:noProof/>
+          <w:sz w:val="24"/>
+          <w:szCs w:val="24"/>
+        </w:rPr>
+        <w:fldChar w:fldCharType="end"/>
+      </w:r>
+    </w:p>
+    <w:p>
+      <w:pPr>
+        <w:pStyle w:val="Sumrio3"/>
+        <w:spacing w:line="360" w:lineRule="auto"/>
+        <w:rPr>
+          <w:rFonts w:ascii="Arial" w:eastAsiaTheme="minorEastAsia" w:hAnsi="Arial" w:cs="Arial"/>
+          <w:noProof/>
+          <w:snapToGrid/>
+          <w:sz w:val="24"/>
+          <w:szCs w:val="24"/>
+          <w:lang w:val="pt-BR" w:eastAsia="pt-BR"/>
+        </w:rPr>
+      </w:pPr>
+      <w:r>
+        <w:rPr>
+          <w:rFonts w:ascii="Arial" w:hAnsi="Arial" w:cs="Arial"/>
+          <w:noProof/>
+          <w:sz w:val="24"/>
+          <w:szCs w:val="24"/>
+          <w:lang w:val="pt-BR"/>
+        </w:rPr>
+        <w:t>2.6.1</w:t>
+      </w:r>
+      <w:r>
+        <w:rPr>
+          <w:rFonts w:ascii="Arial" w:eastAsiaTheme="minorEastAsia" w:hAnsi="Arial" w:cs="Arial"/>
+          <w:noProof/>
+          <w:snapToGrid/>
+          <w:sz w:val="24"/>
+          <w:szCs w:val="24"/>
+          <w:lang w:val="pt-BR" w:eastAsia="pt-BR"/>
+        </w:rPr>
+        <w:tab/>
+      </w:r>
+      <w:r>
+        <w:rPr>
+          <w:rFonts w:ascii="Arial" w:hAnsi="Arial" w:cs="Arial"/>
+          <w:noProof/>
+          <w:sz w:val="24"/>
+          <w:szCs w:val="24"/>
+          <w:lang w:val="pt-BR"/>
+        </w:rPr>
+        <w:t>CASTRAÇÃO</w:t>
+      </w:r>
+      <w:r>
+        <w:rPr>
+          <w:rFonts w:ascii="Arial" w:hAnsi="Arial" w:cs="Arial"/>
+          <w:noProof/>
+          <w:sz w:val="24"/>
+          <w:szCs w:val="24"/>
+          <w:lang w:val="pt-BR"/>
+        </w:rPr>
+        <w:tab/>
+      </w:r>
+      <w:r>
+        <w:rPr>
+          <w:rFonts w:ascii="Arial" w:hAnsi="Arial" w:cs="Arial"/>
+          <w:noProof/>
+          <w:sz w:val="24"/>
+          <w:szCs w:val="24"/>
+        </w:rPr>
+        <w:fldChar w:fldCharType="begin"/>
+      </w:r>
+      <w:r>
+        <w:rPr>
+          <w:rFonts w:ascii="Arial" w:hAnsi="Arial" w:cs="Arial"/>
+          <w:noProof/>
+          <w:sz w:val="24"/>
+          <w:szCs w:val="24"/>
+          <w:lang w:val="pt-BR"/>
+        </w:rPr>
+        <w:instrText xml:space="preserve"> PAGEREF _Toc74867117 \h </w:instrText>
+      </w:r>
+      <w:r>
+        <w:rPr>
+          <w:rFonts w:ascii="Arial" w:hAnsi="Arial" w:cs="Arial"/>
+          <w:noProof/>
+          <w:sz w:val="24"/>
+          <w:szCs w:val="24"/>
+        </w:rPr>
+      </w:r>
+      <w:r>
+        <w:rPr>
+          <w:rFonts w:ascii="Arial" w:hAnsi="Arial" w:cs="Arial"/>
+          <w:noProof/>
+          <w:sz w:val="24"/>
+          <w:szCs w:val="24"/>
+        </w:rPr>
+        <w:fldChar w:fldCharType="separate"/>
+      </w:r>
+      <w:r>
+        <w:rPr>
+          <w:rFonts w:ascii="Arial" w:hAnsi="Arial" w:cs="Arial"/>
+          <w:noProof/>
+          <w:sz w:val="24"/>
+          <w:szCs w:val="24"/>
+          <w:lang w:val="pt-BR"/>
+        </w:rPr>
+        <w:t>6</w:t>
+      </w:r>
+      <w:r>
+        <w:rPr>
+          <w:rFonts w:ascii="Arial" w:hAnsi="Arial" w:cs="Arial"/>
+          <w:noProof/>
+          <w:sz w:val="24"/>
+          <w:szCs w:val="24"/>
+        </w:rPr>
+        <w:fldChar w:fldCharType="end"/>
+      </w:r>
+    </w:p>
+    <w:p>
+      <w:pPr>
+        <w:pStyle w:val="Sumrio3"/>
+        <w:spacing w:line="360" w:lineRule="auto"/>
         <w:rPr>
           <w:rFonts w:asciiTheme="minorHAnsi" w:eastAsiaTheme="minorEastAsia" w:hAnsiTheme="minorHAnsi" w:cstheme="minorBidi"/>
           <w:noProof/>
@@ -2193,14 +2960,17 @@
       </w:pPr>
       <w:r>
         <w:rPr>
-          <w:noProof/>
-          <w:lang w:val="pt-BR"/>
-        </w:rPr>
-        <w:t>2.6</w:t>
-      </w:r>
-      <w:r>
-        <w:rPr>
-          <w:rFonts w:asciiTheme="minorHAnsi" w:eastAsiaTheme="minorEastAsia" w:hAnsiTheme="minorHAnsi" w:cstheme="minorBidi"/>
+          <w:rFonts w:ascii="Arial" w:hAnsi="Arial" w:cs="Arial"/>
+          <w:noProof/>
+          <w:sz w:val="24"/>
+          <w:szCs w:val="24"/>
+          <w:lang w:val="pt-BR"/>
+        </w:rPr>
+        <w:t>2.6.2</w:t>
+      </w:r>
+      <w:r>
+        <w:rPr>
+          <w:rFonts w:ascii="Arial" w:eastAsiaTheme="minorEastAsia" w:hAnsi="Arial" w:cs="Arial"/>
           <w:noProof/>
           <w:snapToGrid/>
           <w:sz w:val="24"/>
@@ -2211,301 +2981,76 @@
       </w:r>
       <w:r>
         <w:rPr>
-          <w:noProof/>
-          <w:lang w:val="pt-BR"/>
-        </w:rPr>
-        <w:t>CUIDADOS VETERINÁRIOS</w:t>
-      </w:r>
-      <w:r>
-        <w:rPr>
-          <w:noProof/>
+          <w:rFonts w:ascii="Arial" w:hAnsi="Arial" w:cs="Arial"/>
+          <w:noProof/>
+          <w:sz w:val="24"/>
+          <w:szCs w:val="24"/>
+          <w:lang w:val="pt-BR"/>
+        </w:rPr>
+        <w:t>VERMIFUGAÇÃO</w:t>
+      </w:r>
+      <w:r>
+        <w:rPr>
+          <w:rFonts w:ascii="Arial" w:hAnsi="Arial" w:cs="Arial"/>
+          <w:noProof/>
+          <w:sz w:val="24"/>
+          <w:szCs w:val="24"/>
           <w:lang w:val="pt-BR"/>
         </w:rPr>
         <w:tab/>
       </w:r>
       <w:r>
         <w:rPr>
-          <w:noProof/>
+          <w:rFonts w:ascii="Arial" w:hAnsi="Arial" w:cs="Arial"/>
+          <w:noProof/>
+          <w:sz w:val="24"/>
+          <w:szCs w:val="24"/>
         </w:rPr>
         <w:fldChar w:fldCharType="begin"/>
       </w:r>
       <w:r>
         <w:rPr>
-          <w:noProof/>
-          <w:lang w:val="pt-BR"/>
-        </w:rPr>
-        <w:instrText xml:space="preserve"> PAGEREF _Toc74501525 \h </w:instrText>
-      </w:r>
-      <w:r>
-        <w:rPr>
-          <w:noProof/>
-        </w:rPr>
-      </w:r>
-      <w:r>
-        <w:rPr>
-          <w:noProof/>
+          <w:rFonts w:ascii="Arial" w:hAnsi="Arial" w:cs="Arial"/>
+          <w:noProof/>
+          <w:sz w:val="24"/>
+          <w:szCs w:val="24"/>
+          <w:lang w:val="pt-BR"/>
+        </w:rPr>
+        <w:instrText xml:space="preserve"> PAGEREF _Toc74867118 \h </w:instrText>
+      </w:r>
+      <w:r>
+        <w:rPr>
+          <w:rFonts w:ascii="Arial" w:hAnsi="Arial" w:cs="Arial"/>
+          <w:noProof/>
+          <w:sz w:val="24"/>
+          <w:szCs w:val="24"/>
+        </w:rPr>
+      </w:r>
+      <w:r>
+        <w:rPr>
+          <w:rFonts w:ascii="Arial" w:hAnsi="Arial" w:cs="Arial"/>
+          <w:noProof/>
+          <w:sz w:val="24"/>
+          <w:szCs w:val="24"/>
         </w:rPr>
         <w:fldChar w:fldCharType="separate"/>
       </w:r>
       <w:r>
         <w:rPr>
-          <w:noProof/>
-          <w:lang w:val="pt-BR"/>
-        </w:rPr>
-        <w:t>6</w:t>
-      </w:r>
-      <w:r>
-        <w:rPr>
-          <w:noProof/>
-        </w:rPr>
-        <w:fldChar w:fldCharType="end"/>
-      </w:r>
-    </w:p>
-    <w:p>
-      <w:pPr>
-        <w:pStyle w:val="Sumrio3"/>
-        <w:rPr>
-          <w:rFonts w:asciiTheme="minorHAnsi" w:eastAsiaTheme="minorEastAsia" w:hAnsiTheme="minorHAnsi" w:cstheme="minorBidi"/>
-          <w:noProof/>
-          <w:snapToGrid/>
-          <w:sz w:val="24"/>
-          <w:szCs w:val="24"/>
-          <w:lang w:val="pt-BR" w:eastAsia="pt-BR"/>
-        </w:rPr>
-      </w:pPr>
-      <w:r>
-        <w:rPr>
-          <w:noProof/>
-          <w:lang w:val="pt-BR"/>
-        </w:rPr>
-        <w:t>2.6.1</w:t>
-      </w:r>
-      <w:r>
-        <w:rPr>
-          <w:rFonts w:asciiTheme="minorHAnsi" w:eastAsiaTheme="minorEastAsia" w:hAnsiTheme="minorHAnsi" w:cstheme="minorBidi"/>
-          <w:noProof/>
-          <w:snapToGrid/>
-          <w:sz w:val="24"/>
-          <w:szCs w:val="24"/>
-          <w:lang w:val="pt-BR" w:eastAsia="pt-BR"/>
-        </w:rPr>
-        <w:tab/>
-      </w:r>
-      <w:r>
-        <w:rPr>
-          <w:noProof/>
-          <w:lang w:val="pt-BR"/>
-        </w:rPr>
-        <w:t>CASTRAÇÃO</w:t>
-      </w:r>
-      <w:r>
-        <w:rPr>
-          <w:noProof/>
-          <w:lang w:val="pt-BR"/>
-        </w:rPr>
-        <w:tab/>
-      </w:r>
-      <w:r>
-        <w:rPr>
-          <w:noProof/>
-        </w:rPr>
-        <w:fldChar w:fldCharType="begin"/>
-      </w:r>
-      <w:r>
-        <w:rPr>
-          <w:noProof/>
-          <w:lang w:val="pt-BR"/>
-        </w:rPr>
-        <w:instrText xml:space="preserve"> PAGEREF _Toc74501526 \h </w:instrText>
-      </w:r>
-      <w:r>
-        <w:rPr>
-          <w:noProof/>
-        </w:rPr>
-      </w:r>
-      <w:r>
-        <w:rPr>
-          <w:noProof/>
-        </w:rPr>
-        <w:fldChar w:fldCharType="separate"/>
-      </w:r>
-      <w:r>
-        <w:rPr>
-          <w:noProof/>
-          <w:lang w:val="pt-BR"/>
-        </w:rPr>
-        <w:t>6</w:t>
-      </w:r>
-      <w:r>
-        <w:rPr>
-          <w:noProof/>
-        </w:rPr>
-        <w:fldChar w:fldCharType="end"/>
-      </w:r>
-    </w:p>
-    <w:p>
-      <w:pPr>
-        <w:pStyle w:val="Sumrio3"/>
-        <w:rPr>
-          <w:rFonts w:asciiTheme="minorHAnsi" w:eastAsiaTheme="minorEastAsia" w:hAnsiTheme="minorHAnsi" w:cstheme="minorBidi"/>
-          <w:noProof/>
-          <w:snapToGrid/>
-          <w:sz w:val="24"/>
-          <w:szCs w:val="24"/>
-          <w:lang w:val="pt-BR" w:eastAsia="pt-BR"/>
-        </w:rPr>
-      </w:pPr>
-      <w:r>
-        <w:rPr>
-          <w:noProof/>
-          <w:lang w:val="pt-BR"/>
-        </w:rPr>
-        <w:t>2.6.2</w:t>
-      </w:r>
-      <w:r>
-        <w:rPr>
-          <w:rFonts w:asciiTheme="minorHAnsi" w:eastAsiaTheme="minorEastAsia" w:hAnsiTheme="minorHAnsi" w:cstheme="minorBidi"/>
-          <w:noProof/>
-          <w:snapToGrid/>
-          <w:sz w:val="24"/>
-          <w:szCs w:val="24"/>
-          <w:lang w:val="pt-BR" w:eastAsia="pt-BR"/>
-        </w:rPr>
-        <w:tab/>
-      </w:r>
-      <w:r>
-        <w:rPr>
-          <w:noProof/>
-          <w:lang w:val="pt-BR"/>
-        </w:rPr>
-        <w:t>VERMIFUGAÇÃO</w:t>
-      </w:r>
-      <w:r>
-        <w:rPr>
-          <w:noProof/>
-          <w:lang w:val="pt-BR"/>
-        </w:rPr>
-        <w:tab/>
-      </w:r>
-      <w:r>
-        <w:rPr>
-          <w:noProof/>
-        </w:rPr>
-        <w:fldChar w:fldCharType="begin"/>
-      </w:r>
-      <w:r>
-        <w:rPr>
-          <w:noProof/>
-          <w:lang w:val="pt-BR"/>
-        </w:rPr>
-        <w:instrText xml:space="preserve"> PAGEREF _Toc74501527 \h </w:instrText>
-      </w:r>
-      <w:r>
-        <w:rPr>
-          <w:noProof/>
-        </w:rPr>
-      </w:r>
-      <w:r>
-        <w:rPr>
-          <w:noProof/>
-        </w:rPr>
-        <w:fldChar w:fldCharType="separate"/>
-      </w:r>
-      <w:r>
-        <w:rPr>
-          <w:noProof/>
-          <w:lang w:val="pt-BR"/>
-        </w:rPr>
-        <w:t>6</w:t>
-      </w:r>
-      <w:r>
-        <w:rPr>
-          <w:noProof/>
-        </w:rPr>
-        <w:fldChar w:fldCharType="end"/>
-      </w:r>
-    </w:p>
-    <w:p>
-      <w:pPr>
-        <w:pStyle w:val="Sumrio1"/>
-        <w:tabs>
-          <w:tab w:val="left" w:pos="432"/>
-        </w:tabs>
-        <w:rPr>
-          <w:rFonts w:asciiTheme="minorHAnsi" w:eastAsiaTheme="minorEastAsia" w:hAnsiTheme="minorHAnsi" w:cstheme="minorBidi"/>
-          <w:noProof/>
-          <w:snapToGrid/>
-          <w:sz w:val="24"/>
-          <w:szCs w:val="24"/>
-          <w:lang w:val="pt-BR" w:eastAsia="pt-BR"/>
-        </w:rPr>
-      </w:pPr>
-      <w:r>
-        <w:rPr>
-          <w:noProof/>
-          <w:lang w:val="pt-BR"/>
-        </w:rPr>
-        <w:t>3.</w:t>
-      </w:r>
-      <w:r>
-        <w:rPr>
-          <w:rFonts w:asciiTheme="minorHAnsi" w:eastAsiaTheme="minorEastAsia" w:hAnsiTheme="minorHAnsi" w:cstheme="minorBidi"/>
-          <w:noProof/>
-          <w:snapToGrid/>
-          <w:sz w:val="24"/>
-          <w:szCs w:val="24"/>
-          <w:lang w:val="pt-BR" w:eastAsia="pt-BR"/>
-        </w:rPr>
-        <w:tab/>
-      </w:r>
-      <w:r>
-        <w:rPr>
-          <w:noProof/>
-          <w:lang w:val="pt-BR"/>
-        </w:rPr>
-        <w:t>Estereótipos em UML</w:t>
-      </w:r>
-      <w:r>
-        <w:rPr>
-          <w:noProof/>
-          <w:lang w:val="pt-BR"/>
-        </w:rPr>
-        <w:tab/>
-      </w:r>
-      <w:r>
-        <w:rPr>
-          <w:noProof/>
-        </w:rPr>
-        <w:fldChar w:fldCharType="begin"/>
-      </w:r>
-      <w:r>
-        <w:rPr>
-          <w:noProof/>
-          <w:lang w:val="pt-BR"/>
-        </w:rPr>
-        <w:instrText xml:space="preserve"> PAGEREF _Toc74501528 \h </w:instrText>
-      </w:r>
-      <w:r>
-        <w:rPr>
-          <w:noProof/>
-        </w:rPr>
-      </w:r>
-      <w:r>
-        <w:rPr>
-          <w:noProof/>
-        </w:rPr>
-        <w:fldChar w:fldCharType="separate"/>
-      </w:r>
-      <w:r>
-        <w:rPr>
-          <w:noProof/>
+          <w:rFonts w:ascii="Arial" w:hAnsi="Arial" w:cs="Arial"/>
+          <w:noProof/>
+          <w:sz w:val="24"/>
+          <w:szCs w:val="24"/>
           <w:lang w:val="pt-BR"/>
         </w:rPr>
         <w:t>7</w:t>
       </w:r>
       <w:r>
         <w:rPr>
-          <w:noProof/>
+          <w:rFonts w:ascii="Arial" w:hAnsi="Arial" w:cs="Arial"/>
+          <w:noProof/>
+          <w:sz w:val="24"/>
+          <w:szCs w:val="24"/>
         </w:rPr>
         <w:fldChar w:fldCharType="end"/>
       </w:r>
@@ -2569,7 +3114,7 @@
       </w:pPr>
       <w:bookmarkStart w:id="0" w:name="_Toc456600917"/>
       <w:bookmarkStart w:id="1" w:name="_Toc456598586"/>
-      <w:bookmarkStart w:id="2" w:name="_Toc74501507"/>
+      <w:bookmarkStart w:id="2" w:name="_Toc74867098"/>
       <w:r>
         <w:t>Introdução</w:t>
       </w:r>
@@ -2586,7 +3131,7 @@
       </w:pPr>
       <w:bookmarkStart w:id="3" w:name="_Toc456600918"/>
       <w:bookmarkStart w:id="4" w:name="_Toc456598587"/>
-      <w:bookmarkStart w:id="5" w:name="_Toc74501508"/>
+      <w:bookmarkStart w:id="5" w:name="_Toc74867099"/>
       <w:r>
         <w:rPr>
           <w:lang w:val="pt-BR"/>
@@ -2600,6 +3145,7 @@
     <w:p>
       <w:pPr>
         <w:pStyle w:val="Body"/>
+        <w:ind w:left="720"/>
         <w:rPr>
           <w:lang w:val="pt-BR"/>
         </w:rPr>
@@ -2622,6 +3168,7 @@
     <w:p>
       <w:pPr>
         <w:pStyle w:val="Body"/>
+        <w:ind w:left="720"/>
         <w:rPr>
           <w:lang w:val="pt-BR"/>
         </w:rPr>
@@ -2634,7 +3181,7 @@
           <w:lang w:val="pt-BR"/>
         </w:rPr>
       </w:pPr>
-      <w:bookmarkStart w:id="8" w:name="_Toc74501509"/>
+      <w:bookmarkStart w:id="8" w:name="_Toc74867100"/>
       <w:r>
         <w:rPr>
           <w:lang w:val="pt-BR"/>
@@ -2648,6 +3195,7 @@
     <w:p>
       <w:pPr>
         <w:pStyle w:val="Body"/>
+        <w:ind w:left="720"/>
         <w:rPr>
           <w:lang w:val="pt-BR"/>
         </w:rPr>
@@ -2664,6 +3212,7 @@
     <w:p>
       <w:pPr>
         <w:pStyle w:val="Body"/>
+        <w:ind w:left="720"/>
         <w:rPr>
           <w:lang w:val="pt-BR"/>
         </w:rPr>
@@ -2676,7 +3225,7 @@
           <w:lang w:val="pt-BR"/>
         </w:rPr>
       </w:pPr>
-      <w:bookmarkStart w:id="11" w:name="_Toc74501510"/>
+      <w:bookmarkStart w:id="11" w:name="_Toc74867101"/>
       <w:r>
         <w:rPr>
           <w:lang w:val="pt-BR"/>
@@ -2690,6 +3239,7 @@
     <w:p>
       <w:pPr>
         <w:pStyle w:val="Body"/>
+        <w:ind w:left="720"/>
         <w:jc w:val="left"/>
         <w:rPr>
           <w:lang w:val="pt-BR"/>
@@ -2707,15 +3257,15 @@
     <w:tbl>
       <w:tblPr>
         <w:tblStyle w:val="Tabelacomgrade"/>
-        <w:tblW w:w="0" w:type="auto"/>
+        <w:tblW w:w="8505" w:type="dxa"/>
         <w:jc w:val="center"/>
         <w:tblLook w:val="04A0" w:firstRow="1" w:lastRow="0" w:firstColumn="1" w:lastColumn="0" w:noHBand="0" w:noVBand="1"/>
       </w:tblPr>
       <w:tblGrid>
-        <w:gridCol w:w="2337"/>
-        <w:gridCol w:w="2337"/>
-        <w:gridCol w:w="2338"/>
-        <w:gridCol w:w="2338"/>
+        <w:gridCol w:w="2268"/>
+        <w:gridCol w:w="2127"/>
+        <w:gridCol w:w="2125"/>
+        <w:gridCol w:w="1985"/>
       </w:tblGrid>
       <w:tr>
         <w:trPr>
@@ -2723,7 +3273,7 @@
         </w:trPr>
         <w:tc>
           <w:tcPr>
-            <w:tcW w:w="2337" w:type="dxa"/>
+            <w:tcW w:w="2268" w:type="dxa"/>
             <w:vAlign w:val="center"/>
           </w:tcPr>
           <w:p>
@@ -2748,7 +3298,7 @@
         </w:tc>
         <w:tc>
           <w:tcPr>
-            <w:tcW w:w="2337" w:type="dxa"/>
+            <w:tcW w:w="2127" w:type="dxa"/>
             <w:vAlign w:val="center"/>
           </w:tcPr>
           <w:p>
@@ -2771,7 +3321,7 @@
         </w:tc>
         <w:tc>
           <w:tcPr>
-            <w:tcW w:w="2338" w:type="dxa"/>
+            <w:tcW w:w="2125" w:type="dxa"/>
             <w:vAlign w:val="center"/>
           </w:tcPr>
           <w:p>
@@ -2796,7 +3346,7 @@
         </w:tc>
         <w:tc>
           <w:tcPr>
-            <w:tcW w:w="2338" w:type="dxa"/>
+            <w:tcW w:w="1985" w:type="dxa"/>
             <w:vAlign w:val="center"/>
           </w:tcPr>
           <w:p>
@@ -2826,7 +3376,7 @@
         </w:trPr>
         <w:tc>
           <w:tcPr>
-            <w:tcW w:w="2337" w:type="dxa"/>
+            <w:tcW w:w="2268" w:type="dxa"/>
             <w:vAlign w:val="center"/>
           </w:tcPr>
           <w:p>
@@ -2850,7 +3400,7 @@
         </w:tc>
         <w:tc>
           <w:tcPr>
-            <w:tcW w:w="2337" w:type="dxa"/>
+            <w:tcW w:w="2127" w:type="dxa"/>
             <w:vAlign w:val="center"/>
           </w:tcPr>
           <w:p>
@@ -2859,13 +3409,19 @@
               <w:jc w:val="center"/>
             </w:pPr>
             <w:r>
-              <w:t>13/06/2021</w:t>
+              <w:t>1</w:t>
+            </w:r>
+            <w:r>
+              <w:t>7</w:t>
+            </w:r>
+            <w:r>
+              <w:t>/06/2021</w:t>
             </w:r>
           </w:p>
         </w:tc>
         <w:tc>
           <w:tcPr>
-            <w:tcW w:w="2338" w:type="dxa"/>
+            <w:tcW w:w="2125" w:type="dxa"/>
             <w:vAlign w:val="center"/>
           </w:tcPr>
           <w:p>
@@ -2874,19 +3430,25 @@
               <w:jc w:val="center"/>
             </w:pPr>
             <w:r>
-              <w:t>2.0</w:t>
+              <w:t>3</w:t>
+            </w:r>
+            <w:r>
+              <w:t>.0</w:t>
             </w:r>
           </w:p>
         </w:tc>
         <w:tc>
           <w:tcPr>
-            <w:tcW w:w="2338" w:type="dxa"/>
+            <w:tcW w:w="1985" w:type="dxa"/>
             <w:vAlign w:val="center"/>
           </w:tcPr>
           <w:p>
             <w:pPr>
               <w:pStyle w:val="Body"/>
             </w:pPr>
+            <w:r>
+              <w:t>VISN2021</w:t>
+            </w:r>
           </w:p>
         </w:tc>
       </w:tr>
@@ -2896,7 +3458,7 @@
         </w:trPr>
         <w:tc>
           <w:tcPr>
-            <w:tcW w:w="2337" w:type="dxa"/>
+            <w:tcW w:w="2268" w:type="dxa"/>
             <w:vAlign w:val="center"/>
           </w:tcPr>
           <w:p>
@@ -2920,7 +3482,7 @@
         </w:tc>
         <w:tc>
           <w:tcPr>
-            <w:tcW w:w="2337" w:type="dxa"/>
+            <w:tcW w:w="2127" w:type="dxa"/>
             <w:vAlign w:val="center"/>
           </w:tcPr>
           <w:p>
@@ -2929,13 +3491,19 @@
               <w:jc w:val="center"/>
             </w:pPr>
             <w:r>
-              <w:t>13/06/2021</w:t>
+              <w:t>1</w:t>
+            </w:r>
+            <w:r>
+              <w:t>7</w:t>
+            </w:r>
+            <w:r>
+              <w:t>/06/2021</w:t>
             </w:r>
           </w:p>
         </w:tc>
         <w:tc>
           <w:tcPr>
-            <w:tcW w:w="2338" w:type="dxa"/>
+            <w:tcW w:w="2125" w:type="dxa"/>
             <w:vAlign w:val="center"/>
           </w:tcPr>
           <w:p>
@@ -2944,19 +3512,22 @@
               <w:jc w:val="center"/>
             </w:pPr>
             <w:r>
-              <w:t>1.1</w:t>
+              <w:t>2.0</w:t>
             </w:r>
           </w:p>
         </w:tc>
         <w:tc>
           <w:tcPr>
-            <w:tcW w:w="2338" w:type="dxa"/>
+            <w:tcW w:w="1985" w:type="dxa"/>
             <w:vAlign w:val="center"/>
           </w:tcPr>
           <w:p>
             <w:pPr>
               <w:pStyle w:val="Body"/>
             </w:pPr>
+            <w:r>
+              <w:t>REGN2021</w:t>
+            </w:r>
           </w:p>
         </w:tc>
       </w:tr>
@@ -2973,7 +3544,7 @@
           <w:lang w:val="pt-BR"/>
         </w:rPr>
       </w:pPr>
-      <w:bookmarkStart w:id="14" w:name="_Toc74501511"/>
+      <w:bookmarkStart w:id="14" w:name="_Toc74867102"/>
       <w:r>
         <w:rPr>
           <w:lang w:val="pt-BR"/>
@@ -2987,6 +3558,7 @@
     <w:p>
       <w:pPr>
         <w:pStyle w:val="Body"/>
+        <w:ind w:left="720"/>
         <w:rPr>
           <w:lang w:val="pt-BR"/>
         </w:rPr>
@@ -3003,24 +3575,23 @@
         </w:rPr>
         <w:t xml:space="preserve">fornece uma lista que contém o vocábulo empregado no negócio; </w:t>
       </w:r>
-      <w:proofErr w:type="gramStart"/>
-      <w:r>
-        <w:rPr>
-          <w:lang w:val="pt-BR"/>
-        </w:rPr>
-        <w:t>As</w:t>
-      </w:r>
-      <w:proofErr w:type="gramEnd"/>
-      <w:r>
-        <w:rPr>
-          <w:lang w:val="pt-BR"/>
-        </w:rPr>
-        <w:t xml:space="preserve"> palavras estarão ordenadas alfabeticamente e podem estar agrupadas, dentro de um contexto relevante.</w:t>
+      <w:r>
+        <w:rPr>
+          <w:lang w:val="pt-BR"/>
+        </w:rPr>
+        <w:t>a</w:t>
+      </w:r>
+      <w:r>
+        <w:rPr>
+          <w:lang w:val="pt-BR"/>
+        </w:rPr>
+        <w:t>s palavras estarão ordenadas alfabeticamente e podem estar agrupadas, dentro de um contexto relevante.</w:t>
       </w:r>
     </w:p>
     <w:p>
       <w:pPr>
         <w:pStyle w:val="Body"/>
+        <w:ind w:left="720"/>
         <w:rPr>
           <w:lang w:val="pt-BR"/>
         </w:rPr>
@@ -3053,7 +3624,7 @@
           <w:lang w:val="pt-BR"/>
         </w:rPr>
       </w:pPr>
-      <w:bookmarkStart w:id="15" w:name="_Toc74501512"/>
+      <w:bookmarkStart w:id="15" w:name="_Toc74867103"/>
       <w:r>
         <w:rPr>
           <w:lang w:val="pt-BR"/>
@@ -3071,7 +3642,7 @@
           <w:lang w:val="pt-BR"/>
         </w:rPr>
       </w:pPr>
-      <w:bookmarkStart w:id="16" w:name="_Toc74501513"/>
+      <w:bookmarkStart w:id="16" w:name="_Toc74867104"/>
       <w:r>
         <w:rPr>
           <w:lang w:val="pt-BR"/>
@@ -3083,6 +3654,7 @@
     <w:p>
       <w:pPr>
         <w:pStyle w:val="Body"/>
+        <w:ind w:left="720"/>
         <w:rPr>
           <w:lang w:val="pt-BR"/>
         </w:rPr>
@@ -3093,6 +3665,15 @@
         </w:rPr>
         <w:t>Acrônimo para Organização Não Governamental. Organização cujas atividades não possuem fins lucrativos.</w:t>
       </w:r>
+    </w:p>
+    <w:p>
+      <w:pPr>
+        <w:pStyle w:val="Body"/>
+        <w:ind w:left="720"/>
+        <w:rPr>
+          <w:lang w:val="pt-BR"/>
+        </w:rPr>
+      </w:pPr>
     </w:p>
     <w:p>
       <w:pPr>
@@ -3102,18 +3683,25 @@
           <w:lang w:val="pt-BR"/>
         </w:rPr>
       </w:pPr>
-      <w:bookmarkStart w:id="17" w:name="_Toc74501514"/>
-      <w:r>
-        <w:rPr>
-          <w:lang w:val="pt-BR"/>
-        </w:rPr>
-        <w:t>PET</w:t>
+      <w:bookmarkStart w:id="17" w:name="_Toc74867105"/>
+      <w:r>
+        <w:rPr>
+          <w:lang w:val="pt-BR"/>
+        </w:rPr>
+        <w:t>P</w:t>
+      </w:r>
+      <w:r>
+        <w:rPr>
+          <w:lang w:val="pt-BR"/>
+        </w:rPr>
+        <w:t>et</w:t>
       </w:r>
       <w:bookmarkEnd w:id="17"/>
     </w:p>
     <w:p>
       <w:pPr>
         <w:pStyle w:val="Body"/>
+        <w:ind w:left="720"/>
         <w:rPr>
           <w:lang w:val="pt-BR"/>
         </w:rPr>
@@ -3124,6 +3712,15 @@
         </w:rPr>
         <w:t>Palavra inglesa, com significado de animal de estimação ou bicho de estimação.</w:t>
       </w:r>
+    </w:p>
+    <w:p>
+      <w:pPr>
+        <w:pStyle w:val="Body"/>
+        <w:ind w:left="720"/>
+        <w:rPr>
+          <w:lang w:val="pt-BR"/>
+        </w:rPr>
+      </w:pPr>
     </w:p>
     <w:p>
       <w:pPr>
@@ -3133,7 +3730,7 @@
           <w:lang w:val="pt-BR"/>
         </w:rPr>
       </w:pPr>
-      <w:bookmarkStart w:id="18" w:name="_Toc74501515"/>
+      <w:bookmarkStart w:id="18" w:name="_Toc74867106"/>
       <w:r>
         <w:rPr>
           <w:lang w:val="pt-BR"/>
@@ -3145,6 +3742,7 @@
     <w:p>
       <w:pPr>
         <w:pStyle w:val="Body"/>
+        <w:ind w:left="720"/>
         <w:rPr>
           <w:lang w:val="pt-BR"/>
         </w:rPr>
@@ -3159,6 +3757,7 @@
     <w:p>
       <w:pPr>
         <w:pStyle w:val="Body"/>
+        <w:ind w:left="720"/>
         <w:rPr>
           <w:lang w:val="pt-BR"/>
         </w:rPr>
@@ -3172,7 +3771,7 @@
           <w:lang w:val="pt-BR"/>
         </w:rPr>
       </w:pPr>
-      <w:bookmarkStart w:id="19" w:name="_Toc74501516"/>
+      <w:bookmarkStart w:id="19" w:name="_Toc74867107"/>
       <w:r>
         <w:rPr>
           <w:lang w:val="pt-BR"/>
@@ -3189,7 +3788,7 @@
           <w:lang w:val="pt-BR"/>
         </w:rPr>
       </w:pPr>
-      <w:bookmarkStart w:id="20" w:name="_Toc74501517"/>
+      <w:bookmarkStart w:id="20" w:name="_Toc74867108"/>
       <w:r>
         <w:rPr>
           <w:lang w:val="pt-BR"/>
@@ -3201,6 +3800,7 @@
     <w:p>
       <w:pPr>
         <w:pStyle w:val="Body"/>
+        <w:ind w:left="720"/>
         <w:rPr>
           <w:lang w:val="pt-BR"/>
         </w:rPr>
@@ -3229,7 +3829,15 @@
         </w:rPr>
         <w:t>para fins de busca de animais e informações de contato com a organização que o disponibiliza.</w:t>
       </w:r>
-      <w:bookmarkStart w:id="21" w:name="_Toc74501518"/>
+    </w:p>
+    <w:p>
+      <w:pPr>
+        <w:pStyle w:val="Body"/>
+        <w:ind w:left="720"/>
+        <w:rPr>
+          <w:lang w:val="pt-BR"/>
+        </w:rPr>
+      </w:pPr>
     </w:p>
     <w:p>
       <w:pPr>
@@ -3239,23 +3847,19 @@
           <w:lang w:val="pt-BR"/>
         </w:rPr>
       </w:pPr>
-      <w:r>
-        <w:rPr>
-          <w:lang w:val="pt-BR"/>
-        </w:rPr>
-        <w:t xml:space="preserve">Usuário </w:t>
-      </w:r>
-      <w:r>
-        <w:rPr>
-          <w:lang w:val="pt-BR"/>
-        </w:rPr>
-        <w:t>Parceiro potencial</w:t>
-      </w:r>
-    </w:p>
-    <w:bookmarkEnd w:id="21"/>
+      <w:bookmarkStart w:id="21" w:name="_Toc74867109"/>
+      <w:r>
+        <w:rPr>
+          <w:lang w:val="pt-BR"/>
+        </w:rPr>
+        <w:t>Usuário Parceiro potencial</w:t>
+      </w:r>
+      <w:bookmarkEnd w:id="21"/>
+    </w:p>
     <w:p>
       <w:pPr>
         <w:pStyle w:val="Body"/>
+        <w:ind w:left="720"/>
         <w:rPr>
           <w:lang w:val="pt-BR"/>
         </w:rPr>
@@ -3278,6 +3882,15 @@
         </w:rPr>
         <w:t xml:space="preserve"> ele maior visualização e oportunidades de adoção.</w:t>
       </w:r>
+    </w:p>
+    <w:p>
+      <w:pPr>
+        <w:pStyle w:val="Body"/>
+        <w:ind w:left="720"/>
+        <w:rPr>
+          <w:lang w:val="pt-BR"/>
+        </w:rPr>
+      </w:pPr>
     </w:p>
     <w:p>
       <w:pPr>
@@ -3287,7 +3900,7 @@
           <w:lang w:val="pt-BR"/>
         </w:rPr>
       </w:pPr>
-      <w:bookmarkStart w:id="22" w:name="_Toc74501519"/>
+      <w:bookmarkStart w:id="22" w:name="_Toc74867110"/>
       <w:r>
         <w:rPr>
           <w:lang w:val="pt-BR"/>
@@ -3299,6 +3912,7 @@
     <w:p>
       <w:pPr>
         <w:pStyle w:val="Body"/>
+        <w:ind w:left="720"/>
         <w:rPr>
           <w:lang w:val="pt-BR"/>
         </w:rPr>
@@ -3315,6 +3929,15 @@
         </w:rPr>
         <w:t>.</w:t>
       </w:r>
+    </w:p>
+    <w:p>
+      <w:pPr>
+        <w:pStyle w:val="Body"/>
+        <w:ind w:left="720"/>
+        <w:rPr>
+          <w:lang w:val="pt-BR"/>
+        </w:rPr>
+      </w:pPr>
     </w:p>
     <w:p>
       <w:pPr>
@@ -3324,11 +3947,12 @@
           <w:lang w:val="pt-BR"/>
         </w:rPr>
       </w:pPr>
-      <w:bookmarkStart w:id="23" w:name="_Toc74501520"/>
-      <w:r>
-        <w:rPr>
-          <w:lang w:val="pt-BR"/>
-        </w:rPr>
+      <w:bookmarkStart w:id="23" w:name="_Toc74867111"/>
+      <w:r>
+        <w:rPr>
+          <w:lang w:val="pt-BR"/>
+        </w:rPr>
+        <w:lastRenderedPageBreak/>
         <w:t>Usuário Administrador</w:t>
       </w:r>
       <w:bookmarkEnd w:id="23"/>
@@ -3336,6 +3960,7 @@
     <w:p>
       <w:pPr>
         <w:pStyle w:val="Body"/>
+        <w:ind w:left="720"/>
         <w:rPr>
           <w:lang w:val="pt-BR"/>
         </w:rPr>
@@ -3356,6 +3981,7 @@
     <w:p>
       <w:pPr>
         <w:pStyle w:val="Body"/>
+        <w:ind w:left="720"/>
         <w:rPr>
           <w:lang w:val="pt-BR"/>
         </w:rPr>
@@ -3369,7 +3995,7 @@
           <w:lang w:val="pt-BR"/>
         </w:rPr>
       </w:pPr>
-      <w:bookmarkStart w:id="24" w:name="_Toc74501521"/>
+      <w:bookmarkStart w:id="24" w:name="_Toc74867112"/>
       <w:r>
         <w:rPr>
           <w:lang w:val="pt-BR"/>
@@ -3381,6 +4007,7 @@
     <w:p>
       <w:pPr>
         <w:pStyle w:val="Body"/>
+        <w:ind w:left="720"/>
         <w:rPr>
           <w:lang w:val="pt-BR"/>
         </w:rPr>
@@ -3400,12 +4027,11 @@
           <w:lang w:val="pt-BR"/>
         </w:rPr>
       </w:pPr>
-      <w:bookmarkStart w:id="25" w:name="_Toc74501522"/>
-      <w:r>
-        <w:rPr>
-          <w:lang w:val="pt-BR"/>
-        </w:rPr>
-        <w:lastRenderedPageBreak/>
+      <w:bookmarkStart w:id="25" w:name="_Toc74867113"/>
+      <w:r>
+        <w:rPr>
+          <w:lang w:val="pt-BR"/>
+        </w:rPr>
         <w:t>AGONÍSTICO</w:t>
       </w:r>
       <w:bookmarkEnd w:id="25"/>
@@ -3413,6 +4039,7 @@
     <w:p>
       <w:pPr>
         <w:pStyle w:val="Body"/>
+        <w:ind w:left="720"/>
         <w:rPr>
           <w:lang w:val="pt-BR"/>
         </w:rPr>
@@ -3423,6 +4050,15 @@
         </w:rPr>
         <w:t>Comportamento de Luta. Diz respeito ao comportamento de um indivíduo direcionado às interações de disputa.</w:t>
       </w:r>
+    </w:p>
+    <w:p>
+      <w:pPr>
+        <w:pStyle w:val="Body"/>
+        <w:ind w:left="720"/>
+        <w:rPr>
+          <w:lang w:val="pt-BR"/>
+        </w:rPr>
+      </w:pPr>
     </w:p>
     <w:p>
       <w:pPr>
@@ -3432,7 +4068,7 @@
           <w:lang w:val="pt-BR"/>
         </w:rPr>
       </w:pPr>
-      <w:bookmarkStart w:id="26" w:name="_Toc74501523"/>
+      <w:bookmarkStart w:id="26" w:name="_Toc74867114"/>
       <w:r>
         <w:rPr>
           <w:lang w:val="pt-BR"/>
@@ -3444,6 +4080,7 @@
     <w:p>
       <w:pPr>
         <w:pStyle w:val="Body"/>
+        <w:ind w:left="720"/>
         <w:rPr>
           <w:lang w:val="pt-BR"/>
         </w:rPr>
@@ -3454,6 +4091,15 @@
         </w:rPr>
         <w:t>Resulta das observações sobre as relações dos animais. Preponderância sobre um ou mais animais.</w:t>
       </w:r>
+    </w:p>
+    <w:p>
+      <w:pPr>
+        <w:pStyle w:val="Body"/>
+        <w:ind w:left="720"/>
+        <w:rPr>
+          <w:lang w:val="pt-BR"/>
+        </w:rPr>
+      </w:pPr>
     </w:p>
     <w:p>
       <w:pPr>
@@ -3463,7 +4109,7 @@
           <w:lang w:val="pt-BR"/>
         </w:rPr>
       </w:pPr>
-      <w:bookmarkStart w:id="27" w:name="_Toc74501524"/>
+      <w:bookmarkStart w:id="27" w:name="_Toc74867115"/>
       <w:r>
         <w:rPr>
           <w:lang w:val="pt-BR"/>
@@ -3475,6 +4121,7 @@
     <w:p>
       <w:pPr>
         <w:pStyle w:val="Body"/>
+        <w:ind w:left="720"/>
         <w:rPr>
           <w:lang w:val="pt-BR"/>
         </w:rPr>
@@ -3501,7 +4148,7 @@
           <w:lang w:val="pt-BR"/>
         </w:rPr>
       </w:pPr>
-      <w:bookmarkStart w:id="28" w:name="_Toc74501525"/>
+      <w:bookmarkStart w:id="28" w:name="_Toc74867116"/>
       <w:r>
         <w:rPr>
           <w:lang w:val="pt-BR"/>
@@ -3513,6 +4160,7 @@
     <w:p>
       <w:pPr>
         <w:pStyle w:val="Body"/>
+        <w:ind w:left="720"/>
         <w:rPr>
           <w:lang w:val="pt-BR"/>
         </w:rPr>
@@ -3532,7 +4180,7 @@
           <w:lang w:val="pt-BR"/>
         </w:rPr>
       </w:pPr>
-      <w:bookmarkStart w:id="29" w:name="_Toc74501526"/>
+      <w:bookmarkStart w:id="29" w:name="_Toc74867117"/>
       <w:r>
         <w:rPr>
           <w:lang w:val="pt-BR"/>
@@ -3544,6 +4192,7 @@
     <w:p>
       <w:pPr>
         <w:pStyle w:val="Body"/>
+        <w:ind w:left="720"/>
         <w:rPr>
           <w:lang w:val="pt-BR"/>
         </w:rPr>
@@ -3554,6 +4203,15 @@
         </w:rPr>
         <w:t>Procedimento consiste na retirada dos órgãos reprodutores dos animais e tem como objetivo o controle populacional dos animais, prevenção de doenças, afastar comportamentos indesejados, ou agressivos, entre outros benefícios à saúde do animal.</w:t>
       </w:r>
+    </w:p>
+    <w:p>
+      <w:pPr>
+        <w:pStyle w:val="Body"/>
+        <w:ind w:left="720"/>
+        <w:rPr>
+          <w:lang w:val="pt-BR"/>
+        </w:rPr>
+      </w:pPr>
     </w:p>
     <w:p>
       <w:pPr>
@@ -3563,11 +4221,12 @@
           <w:lang w:val="pt-BR"/>
         </w:rPr>
       </w:pPr>
-      <w:bookmarkStart w:id="30" w:name="_Toc74501527"/>
-      <w:r>
-        <w:rPr>
-          <w:lang w:val="pt-BR"/>
-        </w:rPr>
+      <w:bookmarkStart w:id="30" w:name="_Toc74867118"/>
+      <w:r>
+        <w:rPr>
+          <w:lang w:val="pt-BR"/>
+        </w:rPr>
+        <w:lastRenderedPageBreak/>
         <w:t>VERMIFUGAÇÃO</w:t>
       </w:r>
       <w:bookmarkEnd w:id="30"/>
@@ -3575,6 +4234,7 @@
     <w:p>
       <w:pPr>
         <w:pStyle w:val="Body"/>
+        <w:ind w:left="720"/>
         <w:rPr>
           <w:lang w:val="pt-BR"/>
         </w:rPr>
@@ -3588,87 +4248,12 @@
     </w:p>
     <w:p>
       <w:pPr>
-        <w:widowControl/>
-        <w:autoSpaceDE/>
-        <w:autoSpaceDN/>
-        <w:spacing w:line="240" w:lineRule="auto"/>
-        <w:rPr>
-          <w:lang w:val="pt-BR"/>
-        </w:rPr>
-      </w:pPr>
-      <w:r>
-        <w:rPr>
-          <w:lang w:val="pt-BR"/>
-        </w:rPr>
-        <w:br w:type="page"/>
-      </w:r>
-    </w:p>
-    <w:p>
-      <w:pPr>
-        <w:pStyle w:val="Ttulo1"/>
-      </w:pPr>
-      <w:bookmarkStart w:id="31" w:name="_Toc74501528"/>
-      <w:r>
-        <w:lastRenderedPageBreak/>
-        <w:t>Estereótipos em UML</w:t>
-      </w:r>
-      <w:bookmarkEnd w:id="31"/>
-    </w:p>
-    <w:p>
-      <w:pPr>
-        <w:pStyle w:val="InfoBlue"/>
-        <w:rPr>
-          <w:lang w:val="pt-BR"/>
-        </w:rPr>
-      </w:pPr>
-      <w:r>
-        <w:rPr>
-          <w:lang w:val="pt-BR"/>
-        </w:rPr>
-        <w:t xml:space="preserve">[Esta seção contém ou faz referência a especificações de estereótipos na Linguagem Unificada de Modelagem (UML) e às respectivas implicações semânticas — uma descrição textual do significado e do sentido do estereótipo e quaisquer limitações de uso — de estereótipos já conhecidos ou descobertos como importantes no aspecto do negócio que está sendo modelado. O uso desses estereótipos pode ser simplesmente recomendado ou até mesmo obrigatório; por exemplo, quando o uso desses estereótipos for exigido por um padrão imposto ou quando se considerar que o uso facilitará em muito o entendimento. Esta seção pode ficar em branco se nenhum estereótipo adicional, além daqueles predefinidos pela UML e o </w:t>
-      </w:r>
-      <w:proofErr w:type="spellStart"/>
-      <w:r>
-        <w:rPr>
-          <w:lang w:val="pt-BR"/>
-        </w:rPr>
-        <w:t>Rational</w:t>
-      </w:r>
-      <w:proofErr w:type="spellEnd"/>
-      <w:r>
-        <w:rPr>
-          <w:lang w:val="pt-BR"/>
-        </w:rPr>
-        <w:t xml:space="preserve"> </w:t>
-      </w:r>
-      <w:proofErr w:type="spellStart"/>
-      <w:r>
-        <w:rPr>
-          <w:lang w:val="pt-BR"/>
-        </w:rPr>
-        <w:t>Unified</w:t>
-      </w:r>
-      <w:proofErr w:type="spellEnd"/>
-      <w:r>
-        <w:rPr>
-          <w:lang w:val="pt-BR"/>
-        </w:rPr>
-        <w:t xml:space="preserve"> </w:t>
-      </w:r>
-      <w:proofErr w:type="spellStart"/>
-      <w:r>
-        <w:rPr>
-          <w:lang w:val="pt-BR"/>
-        </w:rPr>
-        <w:t>Process</w:t>
-      </w:r>
-      <w:proofErr w:type="spellEnd"/>
-      <w:r>
-        <w:rPr>
-          <w:lang w:val="pt-BR"/>
-        </w:rPr>
-        <w:t xml:space="preserve"> (RUP), for considerado necessário.]</w:t>
-      </w:r>
+        <w:pStyle w:val="Body"/>
+        <w:ind w:left="720"/>
+        <w:rPr>
+          <w:lang w:val="pt-BR"/>
+        </w:rPr>
+      </w:pPr>
     </w:p>
     <w:sectPr>
       <w:headerReference w:type="default" r:id="rId8"/>
@@ -4026,7 +4611,7 @@
             <w:t xml:space="preserve">          </w:t>
           </w:r>
           <w:r>
-            <w:t>2</w:t>
+            <w:t>3</w:t>
           </w:r>
           <w:r>
             <w:t>.0</w:t>
@@ -4103,7 +4688,13 @@
             <w:rPr>
               <w:lang w:val="pt-BR"/>
             </w:rPr>
-            <w:t>09/06/2021</w:t>
+            <w:t>17</w:t>
+          </w:r>
+          <w:r>
+            <w:rPr>
+              <w:lang w:val="pt-BR"/>
+            </w:rPr>
+            <w:t>/06/2021</w:t>
           </w:r>
         </w:p>
       </w:tc>
@@ -4125,7 +4716,13 @@
             <w:rPr>
               <w:lang w:val="pt-BR"/>
             </w:rPr>
-            <w:t>&lt;identificador do documento&gt;</w:t>
+            <w:t>GLO</w:t>
+          </w:r>
+          <w:r>
+            <w:rPr>
+              <w:lang w:val="pt-BR"/>
+            </w:rPr>
+            <w:t>N2021</w:t>
           </w:r>
         </w:p>
       </w:tc>
@@ -6504,6 +7101,7 @@
     <w:basedOn w:val="Normal"/>
     <w:next w:val="Corpodetexto"/>
     <w:autoRedefine/>
+    <w:rsid w:val="004E2FD3"/>
     <w:pPr>
       <w:spacing w:after="120"/>
       <w:ind w:left="720"/>

</xml_diff>